<commit_message>
[AJUSTE] Destaque erros: Abstract
</commit_message>
<xml_diff>
--- a/BMC ARTICLE.docx
+++ b/BMC ARTICLE.docx
@@ -64,7 +64,17 @@
           <w:highlight w:val="yellow"/>
           <w:lang w:val="en-US" w:bidi="en-US"/>
         </w:rPr>
-        <w:t>biological actions</w:t>
+        <w:t>*b</w:t>
+      </w:r>
+      <w:r>
+        <w:rPr>
+          <w:rFonts w:ascii="Palatino Linotype" w:hAnsi="Palatino Linotype"/>
+          <w:sz w:val="24"/>
+          <w:szCs w:val="24"/>
+          <w:highlight w:val="yellow"/>
+          <w:lang w:val="en-US" w:bidi="en-US"/>
+        </w:rPr>
+        <w:t>iological actions</w:t>
       </w:r>
       <w:r>
         <w:rPr>
@@ -83,7 +93,17 @@
           <w:highlight w:val="yellow"/>
           <w:lang w:val="en-US" w:bidi="en-US"/>
         </w:rPr>
-        <w:t>implying in</w:t>
+        <w:t>*i</w:t>
+      </w:r>
+      <w:r>
+        <w:rPr>
+          <w:rFonts w:ascii="Palatino Linotype" w:hAnsi="Palatino Linotype"/>
+          <w:sz w:val="24"/>
+          <w:szCs w:val="24"/>
+          <w:highlight w:val="yellow"/>
+          <w:lang w:val="en-US" w:bidi="en-US"/>
+        </w:rPr>
+        <w:t>mplying in</w:t>
       </w:r>
       <w:r>
         <w:rPr>
@@ -102,7 +122,39 @@
           <w:highlight w:val="yellow"/>
           <w:lang w:val="en-US" w:bidi="en-US"/>
         </w:rPr>
-        <w:t>antimicrobial activity, larvicidal and molluscicide</w:t>
+        <w:t>*a</w:t>
+      </w:r>
+      <w:r>
+        <w:rPr>
+          <w:rFonts w:ascii="Palatino Linotype" w:hAnsi="Palatino Linotype"/>
+          <w:sz w:val="24"/>
+          <w:szCs w:val="24"/>
+          <w:highlight w:val="yellow"/>
+          <w:lang w:val="en-US" w:bidi="en-US"/>
+        </w:rPr>
+        <w:t xml:space="preserve">ntimicrobial activity, </w:t>
+      </w:r>
+      <w:proofErr w:type="spellStart"/>
+      <w:r>
+        <w:rPr>
+          <w:rFonts w:ascii="Palatino Linotype" w:hAnsi="Palatino Linotype"/>
+          <w:sz w:val="24"/>
+          <w:szCs w:val="24"/>
+          <w:highlight w:val="yellow"/>
+          <w:lang w:val="en-US" w:bidi="en-US"/>
+        </w:rPr>
+        <w:t>larvicidal</w:t>
+      </w:r>
+      <w:proofErr w:type="spellEnd"/>
+      <w:r>
+        <w:rPr>
+          <w:rFonts w:ascii="Palatino Linotype" w:hAnsi="Palatino Linotype"/>
+          <w:sz w:val="24"/>
+          <w:szCs w:val="24"/>
+          <w:highlight w:val="yellow"/>
+          <w:lang w:val="en-US" w:bidi="en-US"/>
+        </w:rPr>
+        <w:t xml:space="preserve"> and molluscicide</w:t>
       </w:r>
       <w:r>
         <w:rPr>
@@ -278,7 +330,17 @@
           <w:highlight w:val="yellow"/>
           <w:lang w:val="en-US" w:bidi="en-US"/>
         </w:rPr>
-        <w:t>in front of</w:t>
+        <w:t>*i</w:t>
+      </w:r>
+      <w:r>
+        <w:rPr>
+          <w:rFonts w:ascii="Palatino Linotype" w:hAnsi="Palatino Linotype"/>
+          <w:sz w:val="24"/>
+          <w:szCs w:val="24"/>
+          <w:highlight w:val="yellow"/>
+          <w:lang w:val="en-US" w:bidi="en-US"/>
+        </w:rPr>
+        <w:t>n front of</w:t>
       </w:r>
       <w:r>
         <w:rPr>
@@ -646,10 +708,21 @@
           <w:highlight w:val="yellow"/>
           <w:lang w:val="en-US" w:bidi="en-US"/>
         </w:rPr>
-        <w:t>of pointing</w:t>
+        <w:t>*i</w:t>
       </w:r>
       <w:bookmarkStart w:id="1" w:name="_GoBack"/>
       <w:bookmarkEnd w:id="1"/>
+      <w:r>
+        <w:rPr>
+          <w:rFonts w:ascii="Palatino Linotype" w:hAnsi="Palatino Linotype"/>
+          <w:iCs/>
+          <w:sz w:val="24"/>
+          <w:szCs w:val="24"/>
+          <w:highlight w:val="yellow"/>
+          <w:lang w:val="en-US" w:bidi="en-US"/>
+        </w:rPr>
+        <w:t>f pointing</w:t>
+      </w:r>
       <w:r>
         <w:rPr>
           <w:rFonts w:ascii="Palatino Linotype" w:hAnsi="Palatino Linotype"/>
@@ -17872,7 +17945,7 @@
 </file>
 
 <file path=customXml/itemProps1.xml><?xml version="1.0" encoding="utf-8"?>
-<ds:datastoreItem xmlns:ds="http://schemas.openxmlformats.org/officeDocument/2006/customXml" ds:itemID="{029FBFF6-5324-44D8-9CA7-68C1A66EF8DB}">
+<ds:datastoreItem xmlns:ds="http://schemas.openxmlformats.org/officeDocument/2006/customXml" ds:itemID="{92F23AE5-3FD0-407F-B4FD-0C83043C7659}">
   <ds:schemaRefs>
     <ds:schemaRef ds:uri="http://schemas.openxmlformats.org/officeDocument/2006/bibliography"/>
   </ds:schemaRefs>

</xml_diff>

<commit_message>
Destaque erro: 1. Background
</commit_message>
<xml_diff>
--- a/BMC ARTICLE.docx
+++ b/BMC ARTICLE.docx
@@ -710,8 +710,6 @@
         </w:rPr>
         <w:t>*i</w:t>
       </w:r>
-      <w:bookmarkStart w:id="1" w:name="_GoBack"/>
-      <w:bookmarkEnd w:id="1"/>
       <w:r>
         <w:rPr>
           <w:rFonts w:ascii="Palatino Linotype" w:hAnsi="Palatino Linotype"/>
@@ -838,17 +836,209 @@
           <w:lang w:val="en-US" w:bidi="en-US"/>
         </w:rPr>
       </w:pPr>
-      <w:bookmarkStart w:id="2" w:name="OLE_LINK1"/>
-      <w:bookmarkStart w:id="3" w:name="OLE_LINK2"/>
-      <w:r>
-        <w:rPr>
-          <w:rFonts w:ascii="Palatino Linotype" w:hAnsi="Palatino Linotype"/>
-          <w:iCs/>
-          <w:sz w:val="24"/>
-          <w:szCs w:val="24"/>
-          <w:lang w:val="en-US" w:bidi="en-US"/>
-        </w:rPr>
-        <w:t xml:space="preserve">Medicinal plants are defined as those capable of producing active principles that can alter the functioning of organs and systems, restoring organic or homeostasis balance in cases of diseases, and that can serve as precursors of semisynthetic drugs. The healing power of vegetables has been known since antiquity and has been constantly used by the pharmaceutical industry </w:t>
+      <w:bookmarkStart w:id="1" w:name="OLE_LINK1"/>
+      <w:bookmarkStart w:id="2" w:name="OLE_LINK2"/>
+      <w:r>
+        <w:rPr>
+          <w:rFonts w:ascii="Palatino Linotype" w:hAnsi="Palatino Linotype"/>
+          <w:iCs/>
+          <w:sz w:val="24"/>
+          <w:szCs w:val="24"/>
+          <w:lang w:val="en-US" w:bidi="en-US"/>
+        </w:rPr>
+        <w:t xml:space="preserve">Medicinal plants are defined as those capable of producing </w:t>
+      </w:r>
+      <w:r>
+        <w:rPr>
+          <w:rFonts w:ascii="Palatino Linotype" w:hAnsi="Palatino Linotype"/>
+          <w:iCs/>
+          <w:sz w:val="24"/>
+          <w:szCs w:val="24"/>
+          <w:highlight w:val="yellow"/>
+          <w:lang w:val="en-US" w:bidi="en-US"/>
+        </w:rPr>
+        <w:t>*</w:t>
+      </w:r>
+      <w:r>
+        <w:rPr>
+          <w:rFonts w:ascii="Palatino Linotype" w:hAnsi="Palatino Linotype"/>
+          <w:iCs/>
+          <w:sz w:val="24"/>
+          <w:szCs w:val="24"/>
+          <w:highlight w:val="yellow"/>
+          <w:lang w:val="en-US" w:bidi="en-US"/>
+        </w:rPr>
+        <w:t>active principles</w:t>
+      </w:r>
+      <w:r>
+        <w:rPr>
+          <w:rFonts w:ascii="Palatino Linotype" w:hAnsi="Palatino Linotype"/>
+          <w:iCs/>
+          <w:sz w:val="24"/>
+          <w:szCs w:val="24"/>
+          <w:lang w:val="en-US" w:bidi="en-US"/>
+        </w:rPr>
+        <w:t xml:space="preserve"> that can alter the functioning of organs and systems, restoring </w:t>
+      </w:r>
+      <w:r>
+        <w:rPr>
+          <w:rFonts w:ascii="Palatino Linotype" w:hAnsi="Palatino Linotype"/>
+          <w:iCs/>
+          <w:sz w:val="24"/>
+          <w:szCs w:val="24"/>
+          <w:highlight w:val="yellow"/>
+          <w:lang w:val="en-US" w:bidi="en-US"/>
+        </w:rPr>
+        <w:t>*</w:t>
+      </w:r>
+      <w:r>
+        <w:rPr>
+          <w:rFonts w:ascii="Palatino Linotype" w:hAnsi="Palatino Linotype"/>
+          <w:iCs/>
+          <w:sz w:val="24"/>
+          <w:szCs w:val="24"/>
+          <w:highlight w:val="yellow"/>
+          <w:lang w:val="en-US" w:bidi="en-US"/>
+        </w:rPr>
+        <w:t>organic or homeostasis balance</w:t>
+      </w:r>
+      <w:r>
+        <w:rPr>
+          <w:rFonts w:ascii="Palatino Linotype" w:hAnsi="Palatino Linotype"/>
+          <w:iCs/>
+          <w:sz w:val="24"/>
+          <w:szCs w:val="24"/>
+          <w:lang w:val="en-US" w:bidi="en-US"/>
+        </w:rPr>
+        <w:t xml:space="preserve"> in cases of diseases, and that can serve as precursors of semisynthetic drugs. The healing power of vegetables </w:t>
+      </w:r>
+      <w:r>
+        <w:rPr>
+          <w:rFonts w:ascii="Palatino Linotype" w:hAnsi="Palatino Linotype"/>
+          <w:iCs/>
+          <w:sz w:val="24"/>
+          <w:szCs w:val="24"/>
+          <w:highlight w:val="yellow"/>
+          <w:lang w:val="en-US" w:bidi="en-US"/>
+        </w:rPr>
+        <w:t>*</w:t>
+      </w:r>
+      <w:r>
+        <w:rPr>
+          <w:rFonts w:ascii="Palatino Linotype" w:hAnsi="Palatino Linotype"/>
+          <w:iCs/>
+          <w:sz w:val="24"/>
+          <w:szCs w:val="24"/>
+          <w:highlight w:val="yellow"/>
+          <w:lang w:val="en-US" w:bidi="en-US"/>
+        </w:rPr>
+        <w:t>has been</w:t>
+      </w:r>
+      <w:r>
+        <w:rPr>
+          <w:rFonts w:ascii="Palatino Linotype" w:hAnsi="Palatino Linotype"/>
+          <w:iCs/>
+          <w:sz w:val="24"/>
+          <w:szCs w:val="24"/>
+          <w:lang w:val="en-US" w:bidi="en-US"/>
+        </w:rPr>
+        <w:t xml:space="preserve"> known since </w:t>
+      </w:r>
+      <w:r>
+        <w:rPr>
+          <w:rFonts w:ascii="Palatino Linotype" w:hAnsi="Palatino Linotype"/>
+          <w:iCs/>
+          <w:sz w:val="24"/>
+          <w:szCs w:val="24"/>
+          <w:highlight w:val="yellow"/>
+          <w:lang w:val="en-US" w:bidi="en-US"/>
+        </w:rPr>
+        <w:t>*</w:t>
+      </w:r>
+      <w:r>
+        <w:rPr>
+          <w:rFonts w:ascii="Palatino Linotype" w:hAnsi="Palatino Linotype"/>
+          <w:iCs/>
+          <w:sz w:val="24"/>
+          <w:szCs w:val="24"/>
+          <w:highlight w:val="yellow"/>
+          <w:lang w:val="en-US" w:bidi="en-US"/>
+        </w:rPr>
+        <w:t>antiquity</w:t>
+      </w:r>
+      <w:r>
+        <w:rPr>
+          <w:rFonts w:ascii="Palatino Linotype" w:hAnsi="Palatino Linotype"/>
+          <w:iCs/>
+          <w:sz w:val="24"/>
+          <w:szCs w:val="24"/>
+          <w:lang w:val="en-US" w:bidi="en-US"/>
+        </w:rPr>
+        <w:t xml:space="preserve"> and </w:t>
+      </w:r>
+      <w:r>
+        <w:rPr>
+          <w:rFonts w:ascii="Palatino Linotype" w:hAnsi="Palatino Linotype"/>
+          <w:iCs/>
+          <w:sz w:val="24"/>
+          <w:szCs w:val="24"/>
+          <w:highlight w:val="yellow"/>
+          <w:lang w:val="en-US" w:bidi="en-US"/>
+        </w:rPr>
+        <w:t>*</w:t>
+      </w:r>
+      <w:r>
+        <w:rPr>
+          <w:rFonts w:ascii="Palatino Linotype" w:hAnsi="Palatino Linotype"/>
+          <w:iCs/>
+          <w:sz w:val="24"/>
+          <w:szCs w:val="24"/>
+          <w:highlight w:val="yellow"/>
+          <w:lang w:val="en-US" w:bidi="en-US"/>
+        </w:rPr>
+        <w:t>has been</w:t>
+      </w:r>
+      <w:r>
+        <w:rPr>
+          <w:rFonts w:ascii="Palatino Linotype" w:hAnsi="Palatino Linotype"/>
+          <w:iCs/>
+          <w:sz w:val="24"/>
+          <w:szCs w:val="24"/>
+          <w:lang w:val="en-US" w:bidi="en-US"/>
+        </w:rPr>
+        <w:t xml:space="preserve"> </w:t>
+      </w:r>
+      <w:r>
+        <w:rPr>
+          <w:rFonts w:ascii="Palatino Linotype" w:hAnsi="Palatino Linotype"/>
+          <w:iCs/>
+          <w:sz w:val="24"/>
+          <w:szCs w:val="24"/>
+          <w:highlight w:val="yellow"/>
+          <w:lang w:val="en-US" w:bidi="en-US"/>
+        </w:rPr>
+        <w:t>*</w:t>
+      </w:r>
+      <w:r>
+        <w:rPr>
+          <w:rFonts w:ascii="Palatino Linotype" w:hAnsi="Palatino Linotype"/>
+          <w:iCs/>
+          <w:sz w:val="24"/>
+          <w:szCs w:val="24"/>
+          <w:highlight w:val="yellow"/>
+          <w:lang w:val="en-US" w:bidi="en-US"/>
+        </w:rPr>
+        <w:t>constantly used</w:t>
+      </w:r>
+      <w:r>
+        <w:rPr>
+          <w:rFonts w:ascii="Palatino Linotype" w:hAnsi="Palatino Linotype"/>
+          <w:iCs/>
+          <w:sz w:val="24"/>
+          <w:szCs w:val="24"/>
+          <w:lang w:val="en-US" w:bidi="en-US"/>
+        </w:rPr>
+        <w:t xml:space="preserve"> by the pharmaceutical industry </w:t>
       </w:r>
       <w:r>
         <w:rPr>
@@ -931,7 +1121,83 @@
           <w:szCs w:val="24"/>
           <w:lang w:val="en-US" w:bidi="en-US"/>
         </w:rPr>
-        <w:t xml:space="preserve">Brazil tops the list of the richest countries in biodiversity in the world, which implies several sources of substances for therapeutic formulations, about 55,000 species and only 25% of the registered herbal medicines come from plant species present in South America [2] , factors that attract the attention of health care programs and the attention of researchers worldwide, due to their medicinal and organoleptic properties </w:t>
+        <w:t xml:space="preserve">Brazil tops the list of the richest countries in biodiversity in the world, which implies several sources of substances for therapeutic formulations, </w:t>
+      </w:r>
+      <w:r>
+        <w:rPr>
+          <w:rFonts w:ascii="Palatino Linotype" w:hAnsi="Palatino Linotype"/>
+          <w:iCs/>
+          <w:sz w:val="24"/>
+          <w:szCs w:val="24"/>
+          <w:highlight w:val="yellow"/>
+          <w:lang w:val="en-US" w:bidi="en-US"/>
+        </w:rPr>
+        <w:t>*</w:t>
+      </w:r>
+      <w:proofErr w:type="spellStart"/>
+      <w:r>
+        <w:rPr>
+          <w:rFonts w:ascii="Palatino Linotype" w:hAnsi="Palatino Linotype"/>
+          <w:iCs/>
+          <w:sz w:val="24"/>
+          <w:szCs w:val="24"/>
+          <w:highlight w:val="yellow"/>
+          <w:lang w:val="en-US" w:bidi="en-US"/>
+        </w:rPr>
+        <w:t>contemplando</w:t>
+      </w:r>
+      <w:proofErr w:type="spellEnd"/>
+      <w:r>
+        <w:rPr>
+          <w:rFonts w:ascii="Palatino Linotype" w:hAnsi="Palatino Linotype"/>
+          <w:iCs/>
+          <w:sz w:val="24"/>
+          <w:szCs w:val="24"/>
+          <w:lang w:val="en-US" w:bidi="en-US"/>
+        </w:rPr>
+        <w:t xml:space="preserve"> </w:t>
+      </w:r>
+      <w:r>
+        <w:rPr>
+          <w:rFonts w:ascii="Palatino Linotype" w:hAnsi="Palatino Linotype"/>
+          <w:iCs/>
+          <w:sz w:val="24"/>
+          <w:szCs w:val="24"/>
+          <w:lang w:val="en-US" w:bidi="en-US"/>
+        </w:rPr>
+        <w:t xml:space="preserve">about 55,000 species and only 25% of the registered herbal medicines come from plant species present in South America [2] , </w:t>
+      </w:r>
+      <w:r>
+        <w:rPr>
+          <w:rFonts w:ascii="Palatino Linotype" w:hAnsi="Palatino Linotype"/>
+          <w:iCs/>
+          <w:sz w:val="24"/>
+          <w:szCs w:val="24"/>
+          <w:highlight w:val="yellow"/>
+          <w:lang w:val="en-US" w:bidi="en-US"/>
+        </w:rPr>
+        <w:t>*</w:t>
+      </w:r>
+      <w:r>
+        <w:rPr>
+          <w:rFonts w:ascii="Palatino Linotype" w:hAnsi="Palatino Linotype"/>
+          <w:iCs/>
+          <w:sz w:val="24"/>
+          <w:szCs w:val="24"/>
+          <w:highlight w:val="yellow"/>
+          <w:lang w:val="en-US" w:bidi="en-US"/>
+        </w:rPr>
+        <w:t>factors</w:t>
+      </w:r>
+      <w:r>
+        <w:rPr>
+          <w:rFonts w:ascii="Palatino Linotype" w:hAnsi="Palatino Linotype"/>
+          <w:iCs/>
+          <w:sz w:val="24"/>
+          <w:szCs w:val="24"/>
+          <w:lang w:val="en-US" w:bidi="en-US"/>
+        </w:rPr>
+        <w:t xml:space="preserve"> that attract the attention of health care programs and the attention of researchers worldwide, due to their medicinal and organoleptic properties </w:t>
       </w:r>
       <w:r>
         <w:rPr>
@@ -1014,7 +1280,103 @@
           <w:szCs w:val="24"/>
           <w:lang w:val="en-US" w:bidi="en-US"/>
         </w:rPr>
-        <w:t xml:space="preserve">Much of what is known today about plant treatments comes from popular knowledge. Despite the evolution of scientific knowledge, the use of alternative methods of cure by the use of plants is still very frequent, a fact that occurred mainly due to the high cost of synthetic drugs and the ease of obtaining them </w:t>
+        <w:t xml:space="preserve">Much of what is known today about plant treatments comes from </w:t>
+      </w:r>
+      <w:r>
+        <w:rPr>
+          <w:rFonts w:ascii="Palatino Linotype" w:hAnsi="Palatino Linotype"/>
+          <w:iCs/>
+          <w:sz w:val="24"/>
+          <w:szCs w:val="24"/>
+          <w:highlight w:val="yellow"/>
+          <w:lang w:val="en-US" w:bidi="en-US"/>
+        </w:rPr>
+        <w:t>*</w:t>
+      </w:r>
+      <w:r>
+        <w:rPr>
+          <w:rFonts w:ascii="Palatino Linotype" w:hAnsi="Palatino Linotype"/>
+          <w:iCs/>
+          <w:sz w:val="24"/>
+          <w:szCs w:val="24"/>
+          <w:highlight w:val="yellow"/>
+          <w:lang w:val="en-US" w:bidi="en-US"/>
+        </w:rPr>
+        <w:t>popular knowledge</w:t>
+      </w:r>
+      <w:r>
+        <w:rPr>
+          <w:rFonts w:ascii="Palatino Linotype" w:hAnsi="Palatino Linotype"/>
+          <w:iCs/>
+          <w:sz w:val="24"/>
+          <w:szCs w:val="24"/>
+          <w:lang w:val="en-US" w:bidi="en-US"/>
+        </w:rPr>
+        <w:t xml:space="preserve">. Despite the evolution of scientific knowledge, </w:t>
+      </w:r>
+      <w:r>
+        <w:rPr>
+          <w:rFonts w:ascii="Palatino Linotype" w:hAnsi="Palatino Linotype"/>
+          <w:iCs/>
+          <w:sz w:val="24"/>
+          <w:szCs w:val="24"/>
+          <w:highlight w:val="yellow"/>
+          <w:lang w:val="en-US" w:bidi="en-US"/>
+        </w:rPr>
+        <w:t>*t</w:t>
+      </w:r>
+      <w:r>
+        <w:rPr>
+          <w:rFonts w:ascii="Palatino Linotype" w:hAnsi="Palatino Linotype"/>
+          <w:iCs/>
+          <w:sz w:val="24"/>
+          <w:szCs w:val="24"/>
+          <w:highlight w:val="yellow"/>
+          <w:lang w:val="en-US" w:bidi="en-US"/>
+        </w:rPr>
+        <w:t>he use of alternative methods of cure by the use of plants</w:t>
+      </w:r>
+      <w:r>
+        <w:rPr>
+          <w:rFonts w:ascii="Palatino Linotype" w:hAnsi="Palatino Linotype"/>
+          <w:iCs/>
+          <w:sz w:val="24"/>
+          <w:szCs w:val="24"/>
+          <w:lang w:val="en-US" w:bidi="en-US"/>
+        </w:rPr>
+        <w:t xml:space="preserve"> is still very frequent, a fact that occurred mainly due to the high cost of synthetic drugs and the ease of obtaining </w:t>
+      </w:r>
+      <w:r>
+        <w:rPr>
+          <w:rFonts w:ascii="Palatino Linotype" w:hAnsi="Palatino Linotype"/>
+          <w:iCs/>
+          <w:sz w:val="24"/>
+          <w:szCs w:val="24"/>
+          <w:highlight w:val="yellow"/>
+          <w:lang w:val="en-US" w:bidi="en-US"/>
+        </w:rPr>
+        <w:t>*</w:t>
+      </w:r>
+      <w:r>
+        <w:rPr>
+          <w:rFonts w:ascii="Palatino Linotype" w:hAnsi="Palatino Linotype"/>
+          <w:iCs/>
+          <w:sz w:val="24"/>
+          <w:szCs w:val="24"/>
+          <w:highlight w:val="yellow"/>
+          <w:lang w:val="en-US" w:bidi="en-US"/>
+        </w:rPr>
+        <w:t>them</w:t>
+      </w:r>
+      <w:r>
+        <w:rPr>
+          <w:rFonts w:ascii="Palatino Linotype" w:hAnsi="Palatino Linotype"/>
+          <w:iCs/>
+          <w:sz w:val="24"/>
+          <w:szCs w:val="24"/>
+          <w:lang w:val="en-US" w:bidi="en-US"/>
+        </w:rPr>
+        <w:t xml:space="preserve"> </w:t>
       </w:r>
       <w:r>
         <w:rPr>
@@ -1097,7 +1459,194 @@
           <w:szCs w:val="24"/>
           <w:lang w:val="en-US" w:bidi="en-US"/>
         </w:rPr>
-        <w:t>The properties of these medicinal plants are directly related to their essential oils (EOs), which according to [5] and [6] are components that integrate the secondary metabolites of plants, that is, they are part of the non-system of these organisms, having protective functions against elements external to plants.</w:t>
+        <w:t xml:space="preserve">The properties of these medicinal plants are directly related to their essential oils (EOs), which according to [5] and [6] are components that integrate the secondary metabolites of plants, </w:t>
+      </w:r>
+      <w:r>
+        <w:rPr>
+          <w:rFonts w:ascii="Palatino Linotype" w:hAnsi="Palatino Linotype"/>
+          <w:iCs/>
+          <w:sz w:val="24"/>
+          <w:szCs w:val="24"/>
+          <w:highlight w:val="yellow"/>
+          <w:lang w:val="en-US" w:bidi="en-US"/>
+        </w:rPr>
+        <w:t>*</w:t>
+      </w:r>
+      <w:r>
+        <w:rPr>
+          <w:rFonts w:ascii="Palatino Linotype" w:hAnsi="Palatino Linotype"/>
+          <w:iCs/>
+          <w:sz w:val="24"/>
+          <w:szCs w:val="24"/>
+          <w:highlight w:val="yellow"/>
+          <w:lang w:val="en-US" w:bidi="en-US"/>
+        </w:rPr>
+        <w:t>that is</w:t>
+      </w:r>
+      <w:r>
+        <w:rPr>
+          <w:rFonts w:ascii="Palatino Linotype" w:hAnsi="Palatino Linotype"/>
+          <w:iCs/>
+          <w:sz w:val="24"/>
+          <w:szCs w:val="24"/>
+          <w:lang w:val="en-US" w:bidi="en-US"/>
+        </w:rPr>
+        <w:t xml:space="preserve">, they are part of the </w:t>
+      </w:r>
+      <w:r>
+        <w:rPr>
+          <w:rFonts w:ascii="Palatino Linotype" w:hAnsi="Palatino Linotype"/>
+          <w:iCs/>
+          <w:sz w:val="24"/>
+          <w:szCs w:val="24"/>
+          <w:highlight w:val="yellow"/>
+          <w:lang w:val="en-US" w:bidi="en-US"/>
+        </w:rPr>
+        <w:t>*</w:t>
+      </w:r>
+      <w:r>
+        <w:rPr>
+          <w:rFonts w:ascii="Palatino Linotype" w:hAnsi="Palatino Linotype"/>
+          <w:iCs/>
+          <w:sz w:val="24"/>
+          <w:szCs w:val="24"/>
+          <w:highlight w:val="yellow"/>
+          <w:lang w:val="en-US" w:bidi="en-US"/>
+        </w:rPr>
+        <w:t>non-system</w:t>
+      </w:r>
+      <w:r>
+        <w:rPr>
+          <w:rFonts w:ascii="Palatino Linotype" w:hAnsi="Palatino Linotype"/>
+          <w:iCs/>
+          <w:sz w:val="24"/>
+          <w:szCs w:val="24"/>
+          <w:highlight w:val="yellow"/>
+          <w:lang w:val="en-US" w:bidi="en-US"/>
+        </w:rPr>
+        <w:t>[</w:t>
+      </w:r>
+      <w:proofErr w:type="spellStart"/>
+      <w:r>
+        <w:rPr>
+          <w:rFonts w:ascii="Palatino Linotype" w:hAnsi="Palatino Linotype"/>
+          <w:iCs/>
+          <w:sz w:val="24"/>
+          <w:szCs w:val="24"/>
+          <w:highlight w:val="yellow"/>
+          <w:lang w:val="en-US" w:bidi="en-US"/>
+        </w:rPr>
+        <w:t>sistema</w:t>
+      </w:r>
+      <w:proofErr w:type="spellEnd"/>
+      <w:r>
+        <w:rPr>
+          <w:rFonts w:ascii="Palatino Linotype" w:hAnsi="Palatino Linotype"/>
+          <w:iCs/>
+          <w:sz w:val="24"/>
+          <w:szCs w:val="24"/>
+          <w:highlight w:val="yellow"/>
+          <w:lang w:val="en-US" w:bidi="en-US"/>
+        </w:rPr>
+        <w:t xml:space="preserve"> </w:t>
+      </w:r>
+      <w:proofErr w:type="spellStart"/>
+      <w:r>
+        <w:rPr>
+          <w:rFonts w:ascii="Palatino Linotype" w:hAnsi="Palatino Linotype"/>
+          <w:iCs/>
+          <w:sz w:val="24"/>
+          <w:szCs w:val="24"/>
+          <w:highlight w:val="yellow"/>
+          <w:lang w:val="en-US" w:bidi="en-US"/>
+        </w:rPr>
+        <w:t>não</w:t>
+      </w:r>
+      <w:proofErr w:type="spellEnd"/>
+      <w:r>
+        <w:rPr>
+          <w:rFonts w:ascii="Palatino Linotype" w:hAnsi="Palatino Linotype"/>
+          <w:iCs/>
+          <w:sz w:val="24"/>
+          <w:szCs w:val="24"/>
+          <w:highlight w:val="yellow"/>
+          <w:lang w:val="en-US" w:bidi="en-US"/>
+        </w:rPr>
+        <w:t xml:space="preserve"> primal]</w:t>
+      </w:r>
+      <w:r>
+        <w:rPr>
+          <w:rFonts w:ascii="Palatino Linotype" w:hAnsi="Palatino Linotype"/>
+          <w:iCs/>
+          <w:sz w:val="24"/>
+          <w:szCs w:val="24"/>
+          <w:lang w:val="en-US" w:bidi="en-US"/>
+        </w:rPr>
+        <w:t xml:space="preserve"> of these organisms, </w:t>
+      </w:r>
+      <w:r>
+        <w:rPr>
+          <w:rFonts w:ascii="Palatino Linotype" w:hAnsi="Palatino Linotype"/>
+          <w:iCs/>
+          <w:sz w:val="24"/>
+          <w:szCs w:val="24"/>
+          <w:highlight w:val="yellow"/>
+          <w:lang w:val="en-US" w:bidi="en-US"/>
+        </w:rPr>
+        <w:t>*h</w:t>
+      </w:r>
+      <w:r>
+        <w:rPr>
+          <w:rFonts w:ascii="Palatino Linotype" w:hAnsi="Palatino Linotype"/>
+          <w:iCs/>
+          <w:sz w:val="24"/>
+          <w:szCs w:val="24"/>
+          <w:highlight w:val="yellow"/>
+          <w:lang w:val="en-US" w:bidi="en-US"/>
+        </w:rPr>
+        <w:t>aving protective functions</w:t>
+      </w:r>
+      <w:r>
+        <w:rPr>
+          <w:rFonts w:ascii="Palatino Linotype" w:hAnsi="Palatino Linotype"/>
+          <w:iCs/>
+          <w:sz w:val="24"/>
+          <w:szCs w:val="24"/>
+          <w:lang w:val="en-US" w:bidi="en-US"/>
+        </w:rPr>
+        <w:t xml:space="preserve"> against </w:t>
+      </w:r>
+      <w:r>
+        <w:rPr>
+          <w:rFonts w:ascii="Palatino Linotype" w:hAnsi="Palatino Linotype"/>
+          <w:iCs/>
+          <w:sz w:val="24"/>
+          <w:szCs w:val="24"/>
+          <w:highlight w:val="yellow"/>
+          <w:lang w:val="en-US" w:bidi="en-US"/>
+        </w:rPr>
+        <w:t>*</w:t>
+      </w:r>
+      <w:r>
+        <w:rPr>
+          <w:rFonts w:ascii="Palatino Linotype" w:hAnsi="Palatino Linotype"/>
+          <w:iCs/>
+          <w:sz w:val="24"/>
+          <w:szCs w:val="24"/>
+          <w:highlight w:val="yellow"/>
+          <w:lang w:val="en-US" w:bidi="en-US"/>
+        </w:rPr>
+        <w:t>elements external to plants</w:t>
+      </w:r>
+      <w:r>
+        <w:rPr>
+          <w:rFonts w:ascii="Palatino Linotype" w:hAnsi="Palatino Linotype"/>
+          <w:iCs/>
+          <w:sz w:val="24"/>
+          <w:szCs w:val="24"/>
+          <w:lang w:val="en-US" w:bidi="en-US"/>
+        </w:rPr>
+        <w:t>.</w:t>
       </w:r>
     </w:p>
     <w:p>
@@ -1122,7 +1671,71 @@
           <w:lang w:val="en-US" w:bidi="en-US"/>
         </w:rPr>
         <w:lastRenderedPageBreak/>
-        <w:t xml:space="preserve">EO is a natural product derived from medicinal plants, which have potential in the control of diseases in plants, because they have antifungal, antibacterial and insecticide characteristics, besides being little toxic to the environment and to humans </w:t>
+        <w:t xml:space="preserve">EO is a natural product derived from medicinal plants, which have potential in the control of diseases in plants, because they have antifungal, antibacterial and </w:t>
+      </w:r>
+      <w:r>
+        <w:rPr>
+          <w:rFonts w:ascii="Palatino Linotype" w:hAnsi="Palatino Linotype"/>
+          <w:iCs/>
+          <w:sz w:val="24"/>
+          <w:szCs w:val="24"/>
+          <w:highlight w:val="yellow"/>
+          <w:lang w:val="en-US" w:bidi="en-US"/>
+        </w:rPr>
+        <w:t>*</w:t>
+      </w:r>
+      <w:r>
+        <w:rPr>
+          <w:rFonts w:ascii="Palatino Linotype" w:hAnsi="Palatino Linotype"/>
+          <w:iCs/>
+          <w:sz w:val="24"/>
+          <w:szCs w:val="24"/>
+          <w:highlight w:val="yellow"/>
+          <w:lang w:val="en-US" w:bidi="en-US"/>
+        </w:rPr>
+        <w:t>insecticide</w:t>
+      </w:r>
+      <w:r>
+        <w:rPr>
+          <w:rFonts w:ascii="Palatino Linotype" w:hAnsi="Palatino Linotype"/>
+          <w:iCs/>
+          <w:sz w:val="24"/>
+          <w:szCs w:val="24"/>
+          <w:lang w:val="en-US" w:bidi="en-US"/>
+        </w:rPr>
+        <w:t xml:space="preserve"> characteristics, besides being </w:t>
+      </w:r>
+      <w:r>
+        <w:rPr>
+          <w:rFonts w:ascii="Palatino Linotype" w:hAnsi="Palatino Linotype"/>
+          <w:iCs/>
+          <w:sz w:val="24"/>
+          <w:szCs w:val="24"/>
+          <w:highlight w:val="yellow"/>
+          <w:lang w:val="en-US" w:bidi="en-US"/>
+        </w:rPr>
+        <w:t>*l</w:t>
+      </w:r>
+      <w:r>
+        <w:rPr>
+          <w:rFonts w:ascii="Palatino Linotype" w:hAnsi="Palatino Linotype"/>
+          <w:iCs/>
+          <w:sz w:val="24"/>
+          <w:szCs w:val="24"/>
+          <w:highlight w:val="yellow"/>
+          <w:lang w:val="en-US" w:bidi="en-US"/>
+        </w:rPr>
+        <w:t>ittle toxic</w:t>
+      </w:r>
+      <w:r>
+        <w:rPr>
+          <w:rFonts w:ascii="Palatino Linotype" w:hAnsi="Palatino Linotype"/>
+          <w:iCs/>
+          <w:sz w:val="24"/>
+          <w:szCs w:val="24"/>
+          <w:lang w:val="en-US" w:bidi="en-US"/>
+        </w:rPr>
+        <w:t xml:space="preserve"> to the environment and to humans </w:t>
       </w:r>
       <w:r>
         <w:rPr>
@@ -1361,9 +1974,54 @@
           <w:iCs/>
           <w:sz w:val="24"/>
           <w:szCs w:val="24"/>
-          <w:lang w:val="en-US" w:bidi="en-US"/>
-        </w:rPr>
-        <w:t xml:space="preserve">In this sense, studies with natural products have great significance mainly linked to the occurrence of diseases caused by the Mosquito </w:t>
+          <w:highlight w:val="yellow"/>
+          <w:lang w:val="en-US" w:bidi="en-US"/>
+        </w:rPr>
+        <w:t xml:space="preserve">In this sense, studies with natural products have great </w:t>
+      </w:r>
+      <w:r>
+        <w:rPr>
+          <w:rFonts w:ascii="Palatino Linotype" w:hAnsi="Palatino Linotype"/>
+          <w:iCs/>
+          <w:sz w:val="24"/>
+          <w:szCs w:val="24"/>
+          <w:highlight w:val="yellow"/>
+          <w:lang w:val="en-US" w:bidi="en-US"/>
+        </w:rPr>
+        <w:t>*s</w:t>
+      </w:r>
+      <w:r>
+        <w:rPr>
+          <w:rFonts w:ascii="Palatino Linotype" w:hAnsi="Palatino Linotype"/>
+          <w:iCs/>
+          <w:sz w:val="24"/>
+          <w:szCs w:val="24"/>
+          <w:highlight w:val="yellow"/>
+          <w:lang w:val="en-US" w:bidi="en-US"/>
+        </w:rPr>
+        <w:t xml:space="preserve">ignificance </w:t>
+      </w:r>
+      <w:r>
+        <w:rPr>
+          <w:rFonts w:ascii="Palatino Linotype" w:hAnsi="Palatino Linotype"/>
+          <w:iCs/>
+          <w:sz w:val="24"/>
+          <w:szCs w:val="24"/>
+          <w:highlight w:val="yellow"/>
+          <w:lang w:val="en-US" w:bidi="en-US"/>
+        </w:rPr>
+        <w:t>*</w:t>
+      </w:r>
+      <w:r>
+        <w:rPr>
+          <w:rFonts w:ascii="Palatino Linotype" w:hAnsi="Palatino Linotype"/>
+          <w:iCs/>
+          <w:sz w:val="24"/>
+          <w:szCs w:val="24"/>
+          <w:highlight w:val="yellow"/>
+          <w:lang w:val="en-US" w:bidi="en-US"/>
+        </w:rPr>
+        <w:t xml:space="preserve">mainly linked to the occurrence of diseases caused by the Mosquito </w:t>
       </w:r>
       <w:r>
         <w:rPr>
@@ -1372,6 +2030,7 @@
           <w:iCs/>
           <w:sz w:val="24"/>
           <w:szCs w:val="24"/>
+          <w:highlight w:val="yellow"/>
           <w:lang w:val="en-US" w:bidi="en-US"/>
         </w:rPr>
         <w:t>Aedes aegypti</w:t>
@@ -1382,9 +2041,53 @@
           <w:iCs/>
           <w:sz w:val="24"/>
           <w:szCs w:val="24"/>
-          <w:lang w:val="en-US" w:bidi="en-US"/>
-        </w:rPr>
-        <w:t xml:space="preserve"> that has grown rapidly and studies by discoveries of new methodologies for combating larvae of the mosquito has become of great relevance. Thus, because they present lower toxicity, essential oils (EOs) are important alternatives for solving this problem [10].</w:t>
+          <w:highlight w:val="yellow"/>
+          <w:lang w:val="en-US" w:bidi="en-US"/>
+        </w:rPr>
+        <w:t xml:space="preserve"> that has grown rapidly </w:t>
+      </w:r>
+      <w:r>
+        <w:rPr>
+          <w:rFonts w:ascii="Palatino Linotype" w:hAnsi="Palatino Linotype"/>
+          <w:iCs/>
+          <w:sz w:val="24"/>
+          <w:szCs w:val="24"/>
+          <w:highlight w:val="yellow"/>
+          <w:lang w:val="en-US" w:bidi="en-US"/>
+        </w:rPr>
+        <w:t>*</w:t>
+      </w:r>
+      <w:r>
+        <w:rPr>
+          <w:rFonts w:ascii="Palatino Linotype" w:hAnsi="Palatino Linotype"/>
+          <w:iCs/>
+          <w:sz w:val="24"/>
+          <w:szCs w:val="24"/>
+          <w:highlight w:val="yellow"/>
+          <w:lang w:val="en-US" w:bidi="en-US"/>
+        </w:rPr>
+        <w:t>and studies by discoveries of new methodologies for combating larvae of the mosquito has become of great relevanc</w:t>
+      </w:r>
+      <w:r>
+        <w:rPr>
+          <w:rFonts w:ascii="Palatino Linotype" w:hAnsi="Palatino Linotype"/>
+          <w:iCs/>
+          <w:sz w:val="24"/>
+          <w:szCs w:val="24"/>
+          <w:highlight w:val="yellow"/>
+          <w:lang w:val="en-US" w:bidi="en-US"/>
+        </w:rPr>
+        <w:t>e</w:t>
+      </w:r>
+      <w:r>
+        <w:rPr>
+          <w:rFonts w:ascii="Palatino Linotype" w:hAnsi="Palatino Linotype"/>
+          <w:iCs/>
+          <w:sz w:val="24"/>
+          <w:szCs w:val="24"/>
+          <w:lang w:val="en-US" w:bidi="en-US"/>
+        </w:rPr>
+        <w:t>. Thus, because they present lower toxicity, essential oils (EOs) are important alternatives for solving this problem [10].</w:t>
       </w:r>
     </w:p>
     <w:p>
@@ -1408,8 +2111,41 @@
           <w:szCs w:val="24"/>
           <w:lang w:val="en-US" w:bidi="en-US"/>
         </w:rPr>
-        <w:t xml:space="preserve">Among plants with medicinal properties, annatto stands out, scientifically </w:t>
-      </w:r>
+        <w:t xml:space="preserve">Among plants with medicinal properties, annatto stands out, </w:t>
+      </w:r>
+      <w:r>
+        <w:rPr>
+          <w:rFonts w:ascii="Palatino Linotype" w:hAnsi="Palatino Linotype"/>
+          <w:iCs/>
+          <w:sz w:val="24"/>
+          <w:szCs w:val="24"/>
+          <w:highlight w:val="yellow"/>
+          <w:lang w:val="en-US" w:bidi="en-US"/>
+        </w:rPr>
+        <w:t>*</w:t>
+      </w:r>
+      <w:r>
+        <w:rPr>
+          <w:rFonts w:ascii="Palatino Linotype" w:hAnsi="Palatino Linotype"/>
+          <w:iCs/>
+          <w:sz w:val="24"/>
+          <w:szCs w:val="24"/>
+          <w:highlight w:val="yellow"/>
+          <w:lang w:val="en-US" w:bidi="en-US"/>
+        </w:rPr>
+        <w:t>scientifically</w:t>
+      </w:r>
+      <w:r>
+        <w:rPr>
+          <w:rFonts w:ascii="Palatino Linotype" w:hAnsi="Palatino Linotype"/>
+          <w:iCs/>
+          <w:sz w:val="24"/>
+          <w:szCs w:val="24"/>
+          <w:lang w:val="en-US" w:bidi="en-US"/>
+        </w:rPr>
+        <w:t xml:space="preserve"> </w:t>
+      </w:r>
+      <w:proofErr w:type="spellStart"/>
       <w:r>
         <w:rPr>
           <w:rFonts w:ascii="Palatino Linotype" w:hAnsi="Palatino Linotype"/>
@@ -1418,17 +2154,62 @@
           <w:szCs w:val="24"/>
           <w:lang w:val="en-US" w:bidi="en-US"/>
         </w:rPr>
-        <w:t>Bixa orellana</w:t>
-      </w:r>
-      <w:r>
-        <w:rPr>
-          <w:rFonts w:ascii="Palatino Linotype" w:hAnsi="Palatino Linotype"/>
-          <w:iCs/>
-          <w:sz w:val="24"/>
-          <w:szCs w:val="24"/>
-          <w:lang w:val="en-US" w:bidi="en-US"/>
-        </w:rPr>
-        <w:t xml:space="preserve"> Labil, a plant native to the tropical region of America </w:t>
+        <w:t>Bixa</w:t>
+      </w:r>
+      <w:proofErr w:type="spellEnd"/>
+      <w:r>
+        <w:rPr>
+          <w:rFonts w:ascii="Palatino Linotype" w:hAnsi="Palatino Linotype"/>
+          <w:i/>
+          <w:sz w:val="24"/>
+          <w:szCs w:val="24"/>
+          <w:lang w:val="en-US" w:bidi="en-US"/>
+        </w:rPr>
+        <w:t xml:space="preserve"> </w:t>
+      </w:r>
+      <w:proofErr w:type="spellStart"/>
+      <w:r>
+        <w:rPr>
+          <w:rFonts w:ascii="Palatino Linotype" w:hAnsi="Palatino Linotype"/>
+          <w:i/>
+          <w:sz w:val="24"/>
+          <w:szCs w:val="24"/>
+          <w:lang w:val="en-US" w:bidi="en-US"/>
+        </w:rPr>
+        <w:t>orellana</w:t>
+      </w:r>
+      <w:proofErr w:type="spellEnd"/>
+      <w:r>
+        <w:rPr>
+          <w:rFonts w:ascii="Palatino Linotype" w:hAnsi="Palatino Linotype"/>
+          <w:iCs/>
+          <w:sz w:val="24"/>
+          <w:szCs w:val="24"/>
+          <w:lang w:val="en-US" w:bidi="en-US"/>
+        </w:rPr>
+        <w:t xml:space="preserve"> </w:t>
+      </w:r>
+      <w:proofErr w:type="spellStart"/>
+      <w:r>
+        <w:rPr>
+          <w:rFonts w:ascii="Palatino Linotype" w:hAnsi="Palatino Linotype"/>
+          <w:iCs/>
+          <w:sz w:val="24"/>
+          <w:szCs w:val="24"/>
+          <w:lang w:val="en-US" w:bidi="en-US"/>
+        </w:rPr>
+        <w:t>Labil</w:t>
+      </w:r>
+      <w:proofErr w:type="spellEnd"/>
+      <w:r>
+        <w:rPr>
+          <w:rFonts w:ascii="Palatino Linotype" w:hAnsi="Palatino Linotype"/>
+          <w:iCs/>
+          <w:sz w:val="24"/>
+          <w:szCs w:val="24"/>
+          <w:lang w:val="en-US" w:bidi="en-US"/>
+        </w:rPr>
+        <w:t xml:space="preserve">, a plant native to the tropical region of America </w:t>
       </w:r>
       <w:r>
         <w:rPr>
@@ -1487,17 +2268,114 @@
           <w:szCs w:val="24"/>
           <w:lang w:val="en-US" w:bidi="en-US"/>
         </w:rPr>
-        <w:t>. Its application occurs both in industry and in the popular use as food and textile dye and for pharmacological purposes, since it has antimicrobial, antioxidant, diuretic, antifungal,</w:t>
-      </w:r>
-      <w:r>
-        <w:rPr>
-          <w:rFonts w:ascii="Palatino Linotype" w:hAnsi="Palatino Linotype"/>
-          <w:iCs/>
-          <w:sz w:val="24"/>
-          <w:szCs w:val="24"/>
-          <w:lang w:val="en-US" w:bidi="en-US"/>
-        </w:rPr>
-        <w:t xml:space="preserve"> antileishmanial, among others [12</w:t>
+        <w:t xml:space="preserve">. Its application occurs both in industry and in the popular use as </w:t>
+      </w:r>
+      <w:r>
+        <w:rPr>
+          <w:rFonts w:ascii="Palatino Linotype" w:hAnsi="Palatino Linotype"/>
+          <w:iCs/>
+          <w:sz w:val="24"/>
+          <w:szCs w:val="24"/>
+          <w:highlight w:val="yellow"/>
+          <w:lang w:val="en-US" w:bidi="en-US"/>
+        </w:rPr>
+        <w:t>*f</w:t>
+      </w:r>
+      <w:r>
+        <w:rPr>
+          <w:rFonts w:ascii="Palatino Linotype" w:hAnsi="Palatino Linotype"/>
+          <w:iCs/>
+          <w:sz w:val="24"/>
+          <w:szCs w:val="24"/>
+          <w:highlight w:val="yellow"/>
+          <w:lang w:val="en-US" w:bidi="en-US"/>
+        </w:rPr>
+        <w:t>ood and textile dye</w:t>
+      </w:r>
+      <w:r>
+        <w:rPr>
+          <w:rFonts w:ascii="Palatino Linotype" w:hAnsi="Palatino Linotype"/>
+          <w:iCs/>
+          <w:sz w:val="24"/>
+          <w:szCs w:val="24"/>
+          <w:lang w:val="en-US" w:bidi="en-US"/>
+        </w:rPr>
+        <w:t xml:space="preserve"> and for pharmacological purposes, since it has antimicrobial, antioxidant, diuretic, antifungal,</w:t>
+      </w:r>
+      <w:r>
+        <w:rPr>
+          <w:rFonts w:ascii="Palatino Linotype" w:hAnsi="Palatino Linotype"/>
+          <w:iCs/>
+          <w:sz w:val="24"/>
+          <w:szCs w:val="24"/>
+          <w:lang w:val="en-US" w:bidi="en-US"/>
+        </w:rPr>
+        <w:t xml:space="preserve"> </w:t>
+      </w:r>
+      <w:proofErr w:type="spellStart"/>
+      <w:r>
+        <w:rPr>
+          <w:rFonts w:ascii="Palatino Linotype" w:hAnsi="Palatino Linotype"/>
+          <w:iCs/>
+          <w:sz w:val="24"/>
+          <w:szCs w:val="24"/>
+          <w:lang w:val="en-US" w:bidi="en-US"/>
+        </w:rPr>
+        <w:t>antileishmanial</w:t>
+      </w:r>
+      <w:proofErr w:type="spellEnd"/>
+      <w:r>
+        <w:rPr>
+          <w:rFonts w:ascii="Palatino Linotype" w:hAnsi="Palatino Linotype"/>
+          <w:iCs/>
+          <w:sz w:val="24"/>
+          <w:szCs w:val="24"/>
+          <w:lang w:val="en-US" w:bidi="en-US"/>
+        </w:rPr>
+        <w:t xml:space="preserve"> </w:t>
+      </w:r>
+      <w:r>
+        <w:rPr>
+          <w:rFonts w:ascii="Palatino Linotype" w:hAnsi="Palatino Linotype"/>
+          <w:iCs/>
+          <w:sz w:val="24"/>
+          <w:szCs w:val="24"/>
+          <w:highlight w:val="yellow"/>
+          <w:lang w:val="en-US" w:bidi="en-US"/>
+        </w:rPr>
+        <w:t>*[</w:t>
+      </w:r>
+      <w:r>
+        <w:rPr>
+          <w:rFonts w:ascii="Palatino Linotype" w:hAnsi="Palatino Linotype"/>
+          <w:iCs/>
+          <w:sz w:val="24"/>
+          <w:szCs w:val="24"/>
+          <w:highlight w:val="yellow"/>
+          <w:lang w:val="en-US" w:bidi="en-US"/>
+        </w:rPr>
+        <w:t>activity</w:t>
+      </w:r>
+      <w:r>
+        <w:rPr>
+          <w:rFonts w:ascii="Palatino Linotype" w:hAnsi="Palatino Linotype"/>
+          <w:iCs/>
+          <w:sz w:val="24"/>
+          <w:szCs w:val="24"/>
+          <w:highlight w:val="yellow"/>
+          <w:lang w:val="en-US" w:bidi="en-US"/>
+        </w:rPr>
+        <w:t>]</w:t>
+      </w:r>
+      <w:r>
+        <w:rPr>
+          <w:rFonts w:ascii="Palatino Linotype" w:hAnsi="Palatino Linotype"/>
+          <w:iCs/>
+          <w:sz w:val="24"/>
+          <w:szCs w:val="24"/>
+          <w:lang w:val="en-US" w:bidi="en-US"/>
+        </w:rPr>
+        <w:t>, among others [12</w:t>
       </w:r>
       <w:r>
         <w:rPr>
@@ -1627,7 +2505,40 @@
           <w:szCs w:val="24"/>
           <w:lang w:val="en-US" w:bidi="en-US"/>
         </w:rPr>
-        <w:t>, popularly known as "annatto", a word derived from "Guaraní (</w:t>
+        <w:t xml:space="preserve">, popularly known as </w:t>
+      </w:r>
+      <w:r>
+        <w:rPr>
+          <w:rFonts w:ascii="Palatino Linotype" w:hAnsi="Palatino Linotype"/>
+          <w:iCs/>
+          <w:sz w:val="24"/>
+          <w:szCs w:val="24"/>
+          <w:highlight w:val="yellow"/>
+          <w:lang w:val="en-US" w:bidi="en-US"/>
+        </w:rPr>
+        <w:t>*</w:t>
+      </w:r>
+      <w:r>
+        <w:rPr>
+          <w:rFonts w:ascii="Palatino Linotype" w:hAnsi="Palatino Linotype"/>
+          <w:iCs/>
+          <w:sz w:val="24"/>
+          <w:szCs w:val="24"/>
+          <w:highlight w:val="yellow"/>
+          <w:lang w:val="en-US" w:bidi="en-US"/>
+        </w:rPr>
+        <w:t>"annatto"</w:t>
+      </w:r>
+      <w:r>
+        <w:rPr>
+          <w:rFonts w:ascii="Palatino Linotype" w:hAnsi="Palatino Linotype"/>
+          <w:iCs/>
+          <w:sz w:val="24"/>
+          <w:szCs w:val="24"/>
+          <w:highlight w:val="yellow"/>
+          <w:lang w:val="en-US" w:bidi="en-US"/>
+        </w:rPr>
+        <w:t>[“</w:t>
       </w:r>
       <w:proofErr w:type="spellStart"/>
       <w:r>
@@ -1636,6 +2547,87 @@
           <w:iCs/>
           <w:sz w:val="24"/>
           <w:szCs w:val="24"/>
+          <w:highlight w:val="yellow"/>
+          <w:lang w:val="en-US" w:bidi="en-US"/>
+        </w:rPr>
+        <w:t>urucum</w:t>
+      </w:r>
+      <w:proofErr w:type="spellEnd"/>
+      <w:r>
+        <w:rPr>
+          <w:rFonts w:ascii="Palatino Linotype" w:hAnsi="Palatino Linotype"/>
+          <w:iCs/>
+          <w:sz w:val="24"/>
+          <w:szCs w:val="24"/>
+          <w:highlight w:val="yellow"/>
+          <w:lang w:val="en-US" w:bidi="en-US"/>
+        </w:rPr>
+        <w:t xml:space="preserve">” in </w:t>
+      </w:r>
+      <w:proofErr w:type="spellStart"/>
+      <w:r>
+        <w:rPr>
+          <w:rFonts w:ascii="Palatino Linotype" w:hAnsi="Palatino Linotype"/>
+          <w:iCs/>
+          <w:sz w:val="24"/>
+          <w:szCs w:val="24"/>
+          <w:highlight w:val="yellow"/>
+          <w:lang w:val="en-US" w:bidi="en-US"/>
+        </w:rPr>
+        <w:t>portuguese</w:t>
+      </w:r>
+      <w:proofErr w:type="spellEnd"/>
+      <w:r>
+        <w:rPr>
+          <w:rFonts w:ascii="Palatino Linotype" w:hAnsi="Palatino Linotype"/>
+          <w:iCs/>
+          <w:sz w:val="24"/>
+          <w:szCs w:val="24"/>
+          <w:highlight w:val="yellow"/>
+          <w:lang w:val="en-US" w:bidi="en-US"/>
+        </w:rPr>
+        <w:t>]</w:t>
+      </w:r>
+      <w:r>
+        <w:rPr>
+          <w:rFonts w:ascii="Palatino Linotype" w:hAnsi="Palatino Linotype"/>
+          <w:iCs/>
+          <w:sz w:val="24"/>
+          <w:szCs w:val="24"/>
+          <w:lang w:val="en-US" w:bidi="en-US"/>
+        </w:rPr>
+        <w:t xml:space="preserve">, a word derived from </w:t>
+      </w:r>
+      <w:r>
+        <w:rPr>
+          <w:rFonts w:ascii="Palatino Linotype" w:hAnsi="Palatino Linotype"/>
+          <w:iCs/>
+          <w:sz w:val="24"/>
+          <w:szCs w:val="24"/>
+          <w:highlight w:val="yellow"/>
+          <w:lang w:val="en-US" w:bidi="en-US"/>
+        </w:rPr>
+        <w:t xml:space="preserve">*[native language] </w:t>
+      </w:r>
+      <w:r>
+        <w:rPr>
+          <w:rFonts w:ascii="Palatino Linotype" w:hAnsi="Palatino Linotype"/>
+          <w:iCs/>
+          <w:sz w:val="24"/>
+          <w:szCs w:val="24"/>
+          <w:highlight w:val="yellow"/>
+          <w:lang w:val="en-US" w:bidi="en-US"/>
+        </w:rPr>
+        <w:t>"Guaraní (</w:t>
+      </w:r>
+      <w:proofErr w:type="spellStart"/>
+      <w:r>
+        <w:rPr>
+          <w:rFonts w:ascii="Palatino Linotype" w:hAnsi="Palatino Linotype"/>
+          <w:iCs/>
+          <w:sz w:val="24"/>
+          <w:szCs w:val="24"/>
+          <w:highlight w:val="yellow"/>
           <w:lang w:val="en-US" w:bidi="en-US"/>
         </w:rPr>
         <w:t>ru-ku</w:t>
@@ -1647,9 +2639,52 @@
           <w:iCs/>
           <w:sz w:val="24"/>
           <w:szCs w:val="24"/>
-          <w:lang w:val="en-US" w:bidi="en-US"/>
-        </w:rPr>
-        <w:t xml:space="preserve">)" the "annatto" meaning red was the first vegetable dye to be marketed in large quantities to Europe </w:t>
+          <w:highlight w:val="yellow"/>
+          <w:lang w:val="en-US" w:bidi="en-US"/>
+        </w:rPr>
+        <w:t>)"</w:t>
+      </w:r>
+      <w:r>
+        <w:rPr>
+          <w:rFonts w:ascii="Palatino Linotype" w:hAnsi="Palatino Linotype"/>
+          <w:iCs/>
+          <w:sz w:val="24"/>
+          <w:szCs w:val="24"/>
+          <w:lang w:val="en-US" w:bidi="en-US"/>
+        </w:rPr>
+        <w:t xml:space="preserve"> </w:t>
+      </w:r>
+      <w:r>
+        <w:rPr>
+          <w:rFonts w:ascii="Palatino Linotype" w:hAnsi="Palatino Linotype"/>
+          <w:iCs/>
+          <w:sz w:val="24"/>
+          <w:szCs w:val="24"/>
+          <w:highlight w:val="yellow"/>
+          <w:lang w:val="en-US" w:bidi="en-US"/>
+        </w:rPr>
+        <w:t>*</w:t>
+      </w:r>
+      <w:r>
+        <w:rPr>
+          <w:rFonts w:ascii="Palatino Linotype" w:hAnsi="Palatino Linotype"/>
+          <w:iCs/>
+          <w:sz w:val="24"/>
+          <w:szCs w:val="24"/>
+          <w:highlight w:val="yellow"/>
+          <w:lang w:val="en-US" w:bidi="en-US"/>
+        </w:rPr>
+        <w:t>the "annatto" meaning red</w:t>
+      </w:r>
+      <w:r>
+        <w:rPr>
+          <w:rFonts w:ascii="Palatino Linotype" w:hAnsi="Palatino Linotype"/>
+          <w:iCs/>
+          <w:sz w:val="24"/>
+          <w:szCs w:val="24"/>
+          <w:lang w:val="en-US" w:bidi="en-US"/>
+        </w:rPr>
+        <w:t xml:space="preserve"> was the first vegetable dye to be marketed in large quantities to Europe </w:t>
       </w:r>
       <w:r>
         <w:rPr>
@@ -1836,7 +2871,63 @@
           <w:szCs w:val="24"/>
           <w:lang w:val="en-US" w:bidi="en-US"/>
         </w:rPr>
-        <w:t xml:space="preserve"> In addition, the plant is also used in wounds, bruises, burns, sore throats and in diseases such as bronchitis and asthma, because it has anti-inflammatory and healing activity </w:t>
+        <w:t xml:space="preserve"> In addition, the plant is also used in wounds, bruises, burns, sore throats and in diseases such as bronchitis and asthma, because it has anti-inflammatory and </w:t>
+      </w:r>
+      <w:r>
+        <w:rPr>
+          <w:rFonts w:ascii="Palatino Linotype" w:hAnsi="Palatino Linotype"/>
+          <w:iCs/>
+          <w:sz w:val="24"/>
+          <w:szCs w:val="24"/>
+          <w:highlight w:val="yellow"/>
+          <w:lang w:val="en-US" w:bidi="en-US"/>
+        </w:rPr>
+        <w:t>*[</w:t>
+      </w:r>
+      <w:proofErr w:type="spellStart"/>
+      <w:r>
+        <w:rPr>
+          <w:rFonts w:ascii="Palatino Linotype" w:hAnsi="Palatino Linotype"/>
+          <w:iCs/>
+          <w:sz w:val="24"/>
+          <w:szCs w:val="24"/>
+          <w:highlight w:val="yellow"/>
+          <w:lang w:val="en-US" w:bidi="en-US"/>
+        </w:rPr>
+        <w:t>cicatrizante</w:t>
+      </w:r>
+      <w:proofErr w:type="spellEnd"/>
+      <w:r>
+        <w:rPr>
+          <w:rFonts w:ascii="Palatino Linotype" w:hAnsi="Palatino Linotype"/>
+          <w:iCs/>
+          <w:sz w:val="24"/>
+          <w:szCs w:val="24"/>
+          <w:highlight w:val="yellow"/>
+          <w:lang w:val="en-US" w:bidi="en-US"/>
+        </w:rPr>
+        <w:t>]</w:t>
+      </w:r>
+      <w:r>
+        <w:rPr>
+          <w:rFonts w:ascii="Palatino Linotype" w:hAnsi="Palatino Linotype"/>
+          <w:iCs/>
+          <w:sz w:val="24"/>
+          <w:szCs w:val="24"/>
+          <w:highlight w:val="yellow"/>
+          <w:lang w:val="en-US" w:bidi="en-US"/>
+        </w:rPr>
+        <w:t>healing</w:t>
+      </w:r>
+      <w:r>
+        <w:rPr>
+          <w:rFonts w:ascii="Palatino Linotype" w:hAnsi="Palatino Linotype"/>
+          <w:iCs/>
+          <w:sz w:val="24"/>
+          <w:szCs w:val="24"/>
+          <w:lang w:val="en-US" w:bidi="en-US"/>
+        </w:rPr>
+        <w:t xml:space="preserve"> activity </w:t>
       </w:r>
       <w:r>
         <w:rPr>
@@ -1895,7 +2986,18 @@
           <w:szCs w:val="24"/>
           <w:lang w:val="en-US" w:bidi="en-US"/>
         </w:rPr>
-        <w:t xml:space="preserve">. Thus, this study reports for the first time the toxicity, antimicrobial activity, </w:t>
+        <w:t xml:space="preserve">. Thus, this study reports for the first time the toxicity, </w:t>
+      </w:r>
+      <w:r>
+        <w:rPr>
+          <w:rFonts w:ascii="Palatino Linotype" w:hAnsi="Palatino Linotype"/>
+          <w:iCs/>
+          <w:sz w:val="24"/>
+          <w:szCs w:val="24"/>
+          <w:highlight w:val="yellow"/>
+          <w:lang w:val="en-US" w:bidi="en-US"/>
+        </w:rPr>
+        <w:t xml:space="preserve">antimicrobial activity, </w:t>
       </w:r>
       <w:proofErr w:type="spellStart"/>
       <w:r>
@@ -1904,6 +3006,7 @@
           <w:iCs/>
           <w:sz w:val="24"/>
           <w:szCs w:val="24"/>
+          <w:highlight w:val="yellow"/>
           <w:lang w:val="en-US" w:bidi="en-US"/>
         </w:rPr>
         <w:t>larvide</w:t>
@@ -1915,9 +3018,95 @@
           <w:iCs/>
           <w:sz w:val="24"/>
           <w:szCs w:val="24"/>
-          <w:lang w:val="en-US" w:bidi="en-US"/>
-        </w:rPr>
-        <w:t xml:space="preserve">, antioxidant, chemical and total phenolic characterization of The EO of </w:t>
+          <w:highlight w:val="yellow"/>
+          <w:lang w:val="en-US" w:bidi="en-US"/>
+        </w:rPr>
+        <w:t>, antioxidant</w:t>
+      </w:r>
+      <w:r>
+        <w:rPr>
+          <w:rFonts w:ascii="Palatino Linotype" w:hAnsi="Palatino Linotype"/>
+          <w:iCs/>
+          <w:sz w:val="24"/>
+          <w:szCs w:val="24"/>
+          <w:lang w:val="en-US" w:bidi="en-US"/>
+        </w:rPr>
+        <w:t xml:space="preserve">, </w:t>
+      </w:r>
+      <w:r>
+        <w:rPr>
+          <w:rFonts w:ascii="Palatino Linotype" w:hAnsi="Palatino Linotype"/>
+          <w:iCs/>
+          <w:sz w:val="24"/>
+          <w:szCs w:val="24"/>
+          <w:highlight w:val="yellow"/>
+          <w:lang w:val="en-US" w:bidi="en-US"/>
+        </w:rPr>
+        <w:t>*</w:t>
+      </w:r>
+      <w:r>
+        <w:rPr>
+          <w:rFonts w:ascii="Palatino Linotype" w:hAnsi="Palatino Linotype"/>
+          <w:iCs/>
+          <w:sz w:val="24"/>
+          <w:szCs w:val="24"/>
+          <w:highlight w:val="yellow"/>
+          <w:lang w:val="en-US" w:bidi="en-US"/>
+        </w:rPr>
+        <w:t>chemical</w:t>
+      </w:r>
+      <w:r>
+        <w:rPr>
+          <w:rFonts w:ascii="Palatino Linotype" w:hAnsi="Palatino Linotype"/>
+          <w:iCs/>
+          <w:sz w:val="24"/>
+          <w:szCs w:val="24"/>
+          <w:highlight w:val="yellow"/>
+          <w:lang w:val="en-US" w:bidi="en-US"/>
+        </w:rPr>
+        <w:t xml:space="preserve"> [characterization]</w:t>
+      </w:r>
+      <w:r>
+        <w:rPr>
+          <w:rFonts w:ascii="Palatino Linotype" w:hAnsi="Palatino Linotype"/>
+          <w:iCs/>
+          <w:sz w:val="24"/>
+          <w:szCs w:val="24"/>
+          <w:lang w:val="en-US" w:bidi="en-US"/>
+        </w:rPr>
+        <w:t xml:space="preserve"> and </w:t>
+      </w:r>
+      <w:r>
+        <w:rPr>
+          <w:rFonts w:ascii="Palatino Linotype" w:hAnsi="Palatino Linotype"/>
+          <w:iCs/>
+          <w:sz w:val="24"/>
+          <w:szCs w:val="24"/>
+          <w:highlight w:val="yellow"/>
+          <w:lang w:val="en-US" w:bidi="en-US"/>
+        </w:rPr>
+        <w:t>*t</w:t>
+      </w:r>
+      <w:r>
+        <w:rPr>
+          <w:rFonts w:ascii="Palatino Linotype" w:hAnsi="Palatino Linotype"/>
+          <w:iCs/>
+          <w:sz w:val="24"/>
+          <w:szCs w:val="24"/>
+          <w:highlight w:val="yellow"/>
+          <w:lang w:val="en-US" w:bidi="en-US"/>
+        </w:rPr>
+        <w:t>otal phenolic characterization</w:t>
+      </w:r>
+      <w:r>
+        <w:rPr>
+          <w:rFonts w:ascii="Palatino Linotype" w:hAnsi="Palatino Linotype"/>
+          <w:iCs/>
+          <w:sz w:val="24"/>
+          <w:szCs w:val="24"/>
+          <w:lang w:val="en-US" w:bidi="en-US"/>
+        </w:rPr>
+        <w:t xml:space="preserve"> of The EO of </w:t>
       </w:r>
       <w:r>
         <w:rPr>
@@ -1938,7 +3127,112 @@
           <w:szCs w:val="24"/>
           <w:lang w:val="en-US" w:bidi="en-US"/>
         </w:rPr>
-        <w:t>L. leaves in order to deepen knowledge regarding their medicinal characteristics and properties making possible the knowledge of the population about possible contraindications and emphasize some warnings and precautions to be taken.</w:t>
+        <w:t xml:space="preserve">L. leaves in order to deepen </w:t>
+      </w:r>
+      <w:r>
+        <w:rPr>
+          <w:rFonts w:ascii="Palatino Linotype" w:hAnsi="Palatino Linotype"/>
+          <w:iCs/>
+          <w:sz w:val="24"/>
+          <w:szCs w:val="24"/>
+          <w:lang w:val="en-US" w:bidi="en-US"/>
+        </w:rPr>
+        <w:t xml:space="preserve">[the] </w:t>
+      </w:r>
+      <w:r>
+        <w:rPr>
+          <w:rFonts w:ascii="Palatino Linotype" w:hAnsi="Palatino Linotype"/>
+          <w:iCs/>
+          <w:sz w:val="24"/>
+          <w:szCs w:val="24"/>
+          <w:lang w:val="en-US" w:bidi="en-US"/>
+        </w:rPr>
+        <w:t xml:space="preserve">knowledge regarding their medicinal characteristics and properties making </w:t>
+      </w:r>
+      <w:r>
+        <w:rPr>
+          <w:rFonts w:ascii="Palatino Linotype" w:hAnsi="Palatino Linotype"/>
+          <w:iCs/>
+          <w:sz w:val="24"/>
+          <w:szCs w:val="24"/>
+          <w:highlight w:val="yellow"/>
+          <w:lang w:val="en-US" w:bidi="en-US"/>
+        </w:rPr>
+        <w:t>*[available]p</w:t>
+      </w:r>
+      <w:r>
+        <w:rPr>
+          <w:rFonts w:ascii="Palatino Linotype" w:hAnsi="Palatino Linotype"/>
+          <w:iCs/>
+          <w:sz w:val="24"/>
+          <w:szCs w:val="24"/>
+          <w:highlight w:val="yellow"/>
+          <w:lang w:val="en-US" w:bidi="en-US"/>
+        </w:rPr>
+        <w:t>ossible</w:t>
+      </w:r>
+      <w:r>
+        <w:rPr>
+          <w:rFonts w:ascii="Palatino Linotype" w:hAnsi="Palatino Linotype"/>
+          <w:iCs/>
+          <w:sz w:val="24"/>
+          <w:szCs w:val="24"/>
+          <w:lang w:val="en-US" w:bidi="en-US"/>
+        </w:rPr>
+        <w:t xml:space="preserve"> the knowledge </w:t>
+      </w:r>
+      <w:r>
+        <w:rPr>
+          <w:rFonts w:ascii="Palatino Linotype" w:hAnsi="Palatino Linotype"/>
+          <w:iCs/>
+          <w:sz w:val="24"/>
+          <w:szCs w:val="24"/>
+          <w:highlight w:val="yellow"/>
+          <w:lang w:val="en-US" w:bidi="en-US"/>
+        </w:rPr>
+        <w:t>*[to] of</w:t>
+      </w:r>
+      <w:r>
+        <w:rPr>
+          <w:rFonts w:ascii="Palatino Linotype" w:hAnsi="Palatino Linotype"/>
+          <w:iCs/>
+          <w:sz w:val="24"/>
+          <w:szCs w:val="24"/>
+          <w:lang w:val="en-US" w:bidi="en-US"/>
+        </w:rPr>
+        <w:t xml:space="preserve"> the population about possible </w:t>
+      </w:r>
+      <w:r>
+        <w:rPr>
+          <w:rFonts w:ascii="Palatino Linotype" w:hAnsi="Palatino Linotype"/>
+          <w:iCs/>
+          <w:sz w:val="24"/>
+          <w:szCs w:val="24"/>
+          <w:highlight w:val="yellow"/>
+          <w:lang w:val="en-US" w:bidi="en-US"/>
+        </w:rPr>
+        <w:t>*</w:t>
+      </w:r>
+      <w:r>
+        <w:rPr>
+          <w:rFonts w:ascii="Palatino Linotype" w:hAnsi="Palatino Linotype"/>
+          <w:iCs/>
+          <w:sz w:val="24"/>
+          <w:szCs w:val="24"/>
+          <w:highlight w:val="yellow"/>
+          <w:lang w:val="en-US" w:bidi="en-US"/>
+        </w:rPr>
+        <w:t>contraindications</w:t>
+      </w:r>
+      <w:r>
+        <w:rPr>
+          <w:rFonts w:ascii="Palatino Linotype" w:hAnsi="Palatino Linotype"/>
+          <w:iCs/>
+          <w:sz w:val="24"/>
+          <w:szCs w:val="24"/>
+          <w:lang w:val="en-US" w:bidi="en-US"/>
+        </w:rPr>
+        <w:t xml:space="preserve"> and emphasize some warnings and precautions to be taken.</w:t>
       </w:r>
     </w:p>
     <w:p>
@@ -1954,6 +3248,8 @@
           <w:lang w:val="en-US" w:bidi="en-US"/>
         </w:rPr>
       </w:pPr>
+      <w:bookmarkStart w:id="3" w:name="_GoBack"/>
+      <w:bookmarkEnd w:id="3"/>
     </w:p>
     <w:p>
       <w:pPr>
@@ -2150,6 +3446,7 @@
           <w:szCs w:val="24"/>
           <w:lang w:val="en-US" w:bidi="en-US"/>
         </w:rPr>
+        <w:lastRenderedPageBreak/>
         <w:t>Seabra</w:t>
       </w:r>
       <w:proofErr w:type="spellEnd"/>
@@ -2245,7 +3542,6 @@
           <w:szCs w:val="24"/>
           <w:lang w:val="en-US" w:bidi="en-US"/>
         </w:rPr>
-        <w:lastRenderedPageBreak/>
         <w:t xml:space="preserve">and a sample deposited under record no. 00815. </w:t>
       </w:r>
       <w:r>
@@ -3149,7 +4445,7 @@
           <w:szCs w:val="24"/>
           <w:lang w:val="en-US" w:bidi="en-US"/>
         </w:rPr>
-        <w:t xml:space="preserve">L of Folin-Ciocalteu reagent and 2.0 mL of sodium carbonate at 20%. The solution formed </w:t>
+        <w:t xml:space="preserve">L of </w:t>
       </w:r>
       <w:r>
         <w:rPr>
@@ -3160,7 +4456,7 @@
           <w:lang w:val="en-US" w:bidi="en-US"/>
         </w:rPr>
         <w:lastRenderedPageBreak/>
-        <w:t>was taken to the water bath at 50 ºC for 5 min, removed and left to cool; and then, the reading was performed in a manual spectrophotometer, in a length of 760 nm. The readings were performed in a spectrophotometer at 760 nm, and the standard curve expressed in mg of tannic acid.</w:t>
+        <w:t>Folin-Ciocalteu reagent and 2.0 mL of sodium carbonate at 20%. The solution formed was taken to the water bath at 50 ºC for 5 min, removed and left to cool; and then, the reading was performed in a manual spectrophotometer, in a length of 760 nm. The readings were performed in a spectrophotometer at 760 nm, and the standard curve expressed in mg of tannic acid.</w:t>
       </w:r>
     </w:p>
     <w:p>
@@ -3948,7 +5244,18 @@
           <w:szCs w:val="24"/>
           <w:lang w:val="en-US" w:bidi="en-US"/>
         </w:rPr>
-        <w:t xml:space="preserve"> (ATCC ® 15442™) and </w:t>
+        <w:t xml:space="preserve"> (ATCC ® 15442™) </w:t>
+      </w:r>
+      <w:r>
+        <w:rPr>
+          <w:rFonts w:ascii="Palatino Linotype" w:hAnsi="Palatino Linotype"/>
+          <w:iCs/>
+          <w:sz w:val="24"/>
+          <w:szCs w:val="24"/>
+          <w:lang w:val="en-US" w:bidi="en-US"/>
+        </w:rPr>
+        <w:lastRenderedPageBreak/>
+        <w:t xml:space="preserve">and </w:t>
       </w:r>
       <w:r>
         <w:rPr>
@@ -3968,18 +5275,7 @@
           <w:szCs w:val="24"/>
           <w:lang w:val="en-US" w:bidi="en-US"/>
         </w:rPr>
-        <w:t xml:space="preserve"> sp. (ATCC ® 700623™). These were previously identified and </w:t>
-      </w:r>
-      <w:r>
-        <w:rPr>
-          <w:rFonts w:ascii="Palatino Linotype" w:hAnsi="Palatino Linotype"/>
-          <w:iCs/>
-          <w:sz w:val="24"/>
-          <w:szCs w:val="24"/>
-          <w:lang w:val="en-US" w:bidi="en-US"/>
-        </w:rPr>
-        <w:lastRenderedPageBreak/>
-        <w:t xml:space="preserve">confirmed by biochemical tests. Pure microbial cultures maintained in TSA Agar were peaked for brain and Heart Infusion Broth (HIB) and incubated at 35 °C until they reached exponential growth phase (4-6 h). </w:t>
+        <w:t xml:space="preserve"> sp. (ATCC ® 700623™). These were previously identified and confirmed by biochemical tests. Pure microbial cultures maintained in TSA Agar were peaked for brain and Heart Infusion Broth (HIB) and incubated at 35 °C until they reached exponential growth phase (4-6 h). </w:t>
       </w:r>
       <w:r>
         <w:rPr>
@@ -6782,8 +8078,8 @@
         </w:rPr>
       </w:pPr>
     </w:p>
+    <w:bookmarkEnd w:id="1"/>
     <w:bookmarkEnd w:id="2"/>
-    <w:bookmarkEnd w:id="3"/>
     <w:p>
       <w:pPr>
         <w:spacing w:line="240" w:lineRule="auto"/>
@@ -17945,7 +19241,7 @@
 </file>
 
 <file path=customXml/itemProps1.xml><?xml version="1.0" encoding="utf-8"?>
-<ds:datastoreItem xmlns:ds="http://schemas.openxmlformats.org/officeDocument/2006/customXml" ds:itemID="{92F23AE5-3FD0-407F-B4FD-0C83043C7659}">
+<ds:datastoreItem xmlns:ds="http://schemas.openxmlformats.org/officeDocument/2006/customXml" ds:itemID="{AFBD1D84-B425-4B5A-90C8-CD952AA13656}">
   <ds:schemaRefs>
     <ds:schemaRef ds:uri="http://schemas.openxmlformats.org/officeDocument/2006/bibliography"/>
   </ds:schemaRefs>

</xml_diff>

<commit_message>
Destaque erro: 2.1 Botanical Material
</commit_message>
<xml_diff>
--- a/BMC ARTICLE.docx
+++ b/BMC ARTICLE.docx
@@ -3248,8 +3248,6 @@
           <w:lang w:val="en-US" w:bidi="en-US"/>
         </w:rPr>
       </w:pPr>
-      <w:bookmarkStart w:id="3" w:name="_GoBack"/>
-      <w:bookmarkEnd w:id="3"/>
     </w:p>
     <w:p>
       <w:pPr>
@@ -3361,7 +3359,39 @@
           <w:szCs w:val="24"/>
           <w:lang w:val="en-US" w:bidi="en-US"/>
         </w:rPr>
-        <w:t xml:space="preserve">The collection of the plant material used in this research was carried out in October 2019. </w:t>
+        <w:t xml:space="preserve">The </w:t>
+      </w:r>
+      <w:r>
+        <w:rPr>
+          <w:rFonts w:ascii="Palatino Linotype" w:hAnsi="Palatino Linotype"/>
+          <w:iCs/>
+          <w:sz w:val="24"/>
+          <w:szCs w:val="24"/>
+          <w:highlight w:val="yellow"/>
+          <w:lang w:val="en-US" w:bidi="en-US"/>
+        </w:rPr>
+        <w:t>*</w:t>
+      </w:r>
+      <w:r>
+        <w:rPr>
+          <w:rFonts w:ascii="Palatino Linotype" w:hAnsi="Palatino Linotype"/>
+          <w:iCs/>
+          <w:sz w:val="24"/>
+          <w:szCs w:val="24"/>
+          <w:highlight w:val="yellow"/>
+          <w:lang w:val="en-US" w:bidi="en-US"/>
+        </w:rPr>
+        <w:t>collection</w:t>
+      </w:r>
+      <w:r>
+        <w:rPr>
+          <w:rFonts w:ascii="Palatino Linotype" w:hAnsi="Palatino Linotype"/>
+          <w:iCs/>
+          <w:sz w:val="24"/>
+          <w:szCs w:val="24"/>
+          <w:lang w:val="en-US" w:bidi="en-US"/>
+        </w:rPr>
+        <w:t xml:space="preserve"> of the plant material used in this research was carried out in October 2019. </w:t>
       </w:r>
       <w:r>
         <w:rPr>
@@ -3670,7 +3700,51 @@
           <w:szCs w:val="24"/>
           <w:lang w:val="en-US" w:bidi="en-US"/>
         </w:rPr>
-        <w:t>After collection, the plant material was transported to the Laboratory of Research and Application of Essential Oils (LOEPAV/UFMA), where it was submitted to the kiln of convective air drying FANEM 520 to 45ºC for 24 hours, and later crushed in knife mill.</w:t>
+        <w:t xml:space="preserve">After </w:t>
+      </w:r>
+      <w:r>
+        <w:rPr>
+          <w:rFonts w:ascii="Palatino Linotype" w:hAnsi="Palatino Linotype"/>
+          <w:iCs/>
+          <w:sz w:val="24"/>
+          <w:szCs w:val="24"/>
+          <w:highlight w:val="yellow"/>
+          <w:lang w:val="en-US" w:bidi="en-US"/>
+        </w:rPr>
+        <w:t>*</w:t>
+      </w:r>
+      <w:r>
+        <w:rPr>
+          <w:rFonts w:ascii="Palatino Linotype" w:hAnsi="Palatino Linotype"/>
+          <w:iCs/>
+          <w:sz w:val="24"/>
+          <w:szCs w:val="24"/>
+          <w:highlight w:val="yellow"/>
+          <w:lang w:val="en-US" w:bidi="en-US"/>
+        </w:rPr>
+        <w:t>collection</w:t>
+      </w:r>
+      <w:r>
+        <w:rPr>
+          <w:rFonts w:ascii="Palatino Linotype" w:hAnsi="Palatino Linotype"/>
+          <w:iCs/>
+          <w:sz w:val="24"/>
+          <w:szCs w:val="24"/>
+          <w:lang w:val="en-US" w:bidi="en-US"/>
+        </w:rPr>
+        <w:t>, the plant material was transported to the Laboratory of Research an</w:t>
+      </w:r>
+      <w:bookmarkStart w:id="3" w:name="_GoBack"/>
+      <w:bookmarkEnd w:id="3"/>
+      <w:r>
+        <w:rPr>
+          <w:rFonts w:ascii="Palatino Linotype" w:hAnsi="Palatino Linotype"/>
+          <w:iCs/>
+          <w:sz w:val="24"/>
+          <w:szCs w:val="24"/>
+          <w:lang w:val="en-US" w:bidi="en-US"/>
+        </w:rPr>
+        <w:t>d Application of Essential Oils (LOEPAV/UFMA), where it was submitted to the kiln of convective air drying FANEM 520 to 45ºC for 24 hours, and later crushed in knife mill.</w:t>
       </w:r>
     </w:p>
     <w:p>
@@ -19241,7 +19315,7 @@
 </file>
 
 <file path=customXml/itemProps1.xml><?xml version="1.0" encoding="utf-8"?>
-<ds:datastoreItem xmlns:ds="http://schemas.openxmlformats.org/officeDocument/2006/customXml" ds:itemID="{AFBD1D84-B425-4B5A-90C8-CD952AA13656}">
+<ds:datastoreItem xmlns:ds="http://schemas.openxmlformats.org/officeDocument/2006/customXml" ds:itemID="{77D21831-5CB5-42EB-8A05-30B81C61E77C}">
   <ds:schemaRefs>
     <ds:schemaRef ds:uri="http://schemas.openxmlformats.org/officeDocument/2006/bibliography"/>
   </ds:schemaRefs>

</xml_diff>

<commit_message>
Fix: 2.1 Botanical Material
</commit_message>
<xml_diff>
--- a/BMC ARTICLE.docx
+++ b/BMC ARTICLE.docx
@@ -3367,18 +3367,6 @@
           <w:iCs/>
           <w:sz w:val="24"/>
           <w:szCs w:val="24"/>
-          <w:highlight w:val="yellow"/>
-          <w:lang w:val="en-US" w:bidi="en-US"/>
-        </w:rPr>
-        <w:t>*</w:t>
-      </w:r>
-      <w:r>
-        <w:rPr>
-          <w:rFonts w:ascii="Palatino Linotype" w:hAnsi="Palatino Linotype"/>
-          <w:iCs/>
-          <w:sz w:val="24"/>
-          <w:szCs w:val="24"/>
-          <w:highlight w:val="yellow"/>
           <w:lang w:val="en-US" w:bidi="en-US"/>
         </w:rPr>
         <w:t>collection</w:t>
@@ -3708,31 +3696,9 @@
           <w:iCs/>
           <w:sz w:val="24"/>
           <w:szCs w:val="24"/>
-          <w:highlight w:val="yellow"/>
-          <w:lang w:val="en-US" w:bidi="en-US"/>
-        </w:rPr>
-        <w:t>*</w:t>
-      </w:r>
-      <w:r>
-        <w:rPr>
-          <w:rFonts w:ascii="Palatino Linotype" w:hAnsi="Palatino Linotype"/>
-          <w:iCs/>
-          <w:sz w:val="24"/>
-          <w:szCs w:val="24"/>
-          <w:highlight w:val="yellow"/>
           <w:lang w:val="en-US" w:bidi="en-US"/>
         </w:rPr>
         <w:t>collection</w:t>
-      </w:r>
-      <w:r>
-        <w:rPr>
-          <w:rFonts w:ascii="Palatino Linotype" w:hAnsi="Palatino Linotype"/>
-          <w:iCs/>
-          <w:sz w:val="24"/>
-          <w:szCs w:val="24"/>
-          <w:lang w:val="en-US" w:bidi="en-US"/>
-        </w:rPr>
-        <w:t>, the plant material was transported to the Laboratory of Research an</w:t>
       </w:r>
       <w:bookmarkStart w:id="3" w:name="_GoBack"/>
       <w:bookmarkEnd w:id="3"/>
@@ -3744,7 +3710,7 @@
           <w:szCs w:val="24"/>
           <w:lang w:val="en-US" w:bidi="en-US"/>
         </w:rPr>
-        <w:t>d Application of Essential Oils (LOEPAV/UFMA), where it was submitted to the kiln of convective air drying FANEM 520 to 45ºC for 24 hours, and later crushed in knife mill.</w:t>
+        <w:t>, the plant material was transported to the Laboratory of Research and Application of Essential Oils (LOEPAV/UFMA), where it was submitted to the kiln of convective air drying FANEM 520 to 45ºC for 24 hours, and later crushed in knife mill.</w:t>
       </w:r>
     </w:p>
     <w:p>
@@ -19315,7 +19281,7 @@
 </file>
 
 <file path=customXml/itemProps1.xml><?xml version="1.0" encoding="utf-8"?>
-<ds:datastoreItem xmlns:ds="http://schemas.openxmlformats.org/officeDocument/2006/customXml" ds:itemID="{77D21831-5CB5-42EB-8A05-30B81C61E77C}">
+<ds:datastoreItem xmlns:ds="http://schemas.openxmlformats.org/officeDocument/2006/customXml" ds:itemID="{CD5E9D0B-B37C-42D0-BAA8-EDDB11C10E25}">
   <ds:schemaRefs>
     <ds:schemaRef ds:uri="http://schemas.openxmlformats.org/officeDocument/2006/bibliography"/>
   </ds:schemaRefs>

</xml_diff>

<commit_message>
Destaque erro: 2.2 Essential Oil
</commit_message>
<xml_diff>
--- a/BMC ARTICLE.docx
+++ b/BMC ARTICLE.docx
@@ -3176,8 +3176,6 @@
         </w:rPr>
         <w:t>contraindications</w:t>
       </w:r>
-      <w:bookmarkStart w:id="3" w:name="_GoBack"/>
-      <w:bookmarkEnd w:id="3"/>
       <w:r>
         <w:rPr>
           <w:rFonts w:ascii="Palatino Linotype" w:hAnsi="Palatino Linotype"/>
@@ -3747,9 +3745,62 @@
           <w:iCs/>
           <w:sz w:val="24"/>
           <w:szCs w:val="24"/>
-          <w:lang w:val="en-US" w:bidi="en-US"/>
-        </w:rPr>
-        <w:t xml:space="preserve">For extraction of the EO, the hydrodistillation technique was used with a glass Clevenger extractor coupled to a round-bottomed balloon packed in an electric blanket as a heat generating source. 90g of the dried leaves of </w:t>
+          <w:highlight w:val="yellow"/>
+          <w:lang w:val="en-US" w:bidi="en-US"/>
+        </w:rPr>
+        <w:t>*</w:t>
+      </w:r>
+      <w:r>
+        <w:rPr>
+          <w:rFonts w:ascii="Palatino Linotype" w:hAnsi="Palatino Linotype"/>
+          <w:iCs/>
+          <w:sz w:val="24"/>
+          <w:szCs w:val="24"/>
+          <w:highlight w:val="yellow"/>
+          <w:lang w:val="en-US" w:bidi="en-US"/>
+        </w:rPr>
+        <w:t>For extraction</w:t>
+      </w:r>
+      <w:r>
+        <w:rPr>
+          <w:rFonts w:ascii="Palatino Linotype" w:hAnsi="Palatino Linotype"/>
+          <w:iCs/>
+          <w:sz w:val="24"/>
+          <w:szCs w:val="24"/>
+          <w:lang w:val="en-US" w:bidi="en-US"/>
+        </w:rPr>
+        <w:t xml:space="preserve"> of the EO, the hydrodistillation technique was used with a glass </w:t>
+      </w:r>
+      <w:r>
+        <w:rPr>
+          <w:rFonts w:ascii="Palatino Linotype" w:hAnsi="Palatino Linotype"/>
+          <w:iCs/>
+          <w:sz w:val="24"/>
+          <w:szCs w:val="24"/>
+          <w:lang w:val="en-US" w:bidi="en-US"/>
+        </w:rPr>
+        <w:t>*</w:t>
+      </w:r>
+      <w:r>
+        <w:rPr>
+          <w:rFonts w:ascii="Palatino Linotype" w:hAnsi="Palatino Linotype"/>
+          <w:iCs/>
+          <w:sz w:val="24"/>
+          <w:szCs w:val="24"/>
+          <w:highlight w:val="yellow"/>
+          <w:lang w:val="en-US" w:bidi="en-US"/>
+        </w:rPr>
+        <w:t>Clevenger extractor</w:t>
+      </w:r>
+      <w:r>
+        <w:rPr>
+          <w:rFonts w:ascii="Palatino Linotype" w:hAnsi="Palatino Linotype"/>
+          <w:iCs/>
+          <w:sz w:val="24"/>
+          <w:szCs w:val="24"/>
+          <w:lang w:val="en-US" w:bidi="en-US"/>
+        </w:rPr>
+        <w:t xml:space="preserve"> coupled to a round-bottomed balloon packed in an electric blanket as a heat generating source. 90g of the dried leaves of </w:t>
       </w:r>
       <w:r>
         <w:rPr>
@@ -3769,7 +3820,61 @@
           <w:szCs w:val="24"/>
           <w:lang w:val="en-US" w:bidi="en-US"/>
         </w:rPr>
-        <w:t xml:space="preserve"> were used, adding distilled water (1:10). Hydrodistillation was conducted at 100°C for 3h collecting the extracted EO. Each EO was dried by percolation with anhydrous sodium sulfate (Na</w:t>
+        <w:t xml:space="preserve"> were used, adding distilled water (1:10). Hydrodistillation was conducted at 100°C for 3h collecting the extracted EO. Each EO was dried by percolation with </w:t>
+      </w:r>
+      <w:r>
+        <w:rPr>
+          <w:rFonts w:ascii="Palatino Linotype" w:hAnsi="Palatino Linotype"/>
+          <w:iCs/>
+          <w:sz w:val="24"/>
+          <w:szCs w:val="24"/>
+          <w:highlight w:val="yellow"/>
+          <w:lang w:val="en-US" w:bidi="en-US"/>
+        </w:rPr>
+        <w:t>*a</w:t>
+      </w:r>
+      <w:r>
+        <w:rPr>
+          <w:rFonts w:ascii="Palatino Linotype" w:hAnsi="Palatino Linotype"/>
+          <w:iCs/>
+          <w:sz w:val="24"/>
+          <w:szCs w:val="24"/>
+          <w:highlight w:val="yellow"/>
+          <w:lang w:val="en-US" w:bidi="en-US"/>
+        </w:rPr>
+        <w:t>nhydrous</w:t>
+      </w:r>
+      <w:r>
+        <w:rPr>
+          <w:rFonts w:ascii="Palatino Linotype" w:hAnsi="Palatino Linotype"/>
+          <w:iCs/>
+          <w:sz w:val="24"/>
+          <w:szCs w:val="24"/>
+          <w:highlight w:val="yellow"/>
+          <w:lang w:val="en-US" w:bidi="en-US"/>
+        </w:rPr>
+        <w:t xml:space="preserve">  </w:t>
+      </w:r>
+      <w:r>
+        <w:rPr>
+          <w:rFonts w:ascii="Palatino Linotype" w:hAnsi="Palatino Linotype"/>
+          <w:iCs/>
+          <w:sz w:val="24"/>
+          <w:szCs w:val="24"/>
+          <w:highlight w:val="yellow"/>
+          <w:lang w:val="en-US" w:bidi="en-US"/>
+        </w:rPr>
+        <w:t>sodium sulfate</w:t>
+      </w:r>
+      <w:r>
+        <w:rPr>
+          <w:rFonts w:ascii="Palatino Linotype" w:hAnsi="Palatino Linotype"/>
+          <w:iCs/>
+          <w:sz w:val="24"/>
+          <w:szCs w:val="24"/>
+          <w:lang w:val="en-US" w:bidi="en-US"/>
+        </w:rPr>
+        <w:t xml:space="preserve"> (Na</w:t>
       </w:r>
       <w:r>
         <w:rPr>
@@ -3811,7 +3916,138 @@
           <w:szCs w:val="24"/>
           <w:lang w:val="en-US" w:bidi="en-US"/>
         </w:rPr>
-        <w:t xml:space="preserve">) and centrifugate. These operations were carried out in triplicates and samples stored in amber glass ampoules under 4°C cooling. Subsequently submitted the analyses. </w:t>
+        <w:t xml:space="preserve">) and </w:t>
+      </w:r>
+      <w:r>
+        <w:rPr>
+          <w:rFonts w:ascii="Palatino Linotype" w:hAnsi="Palatino Linotype"/>
+          <w:iCs/>
+          <w:sz w:val="24"/>
+          <w:szCs w:val="24"/>
+          <w:highlight w:val="yellow"/>
+          <w:lang w:val="en-US" w:bidi="en-US"/>
+        </w:rPr>
+        <w:t>*</w:t>
+      </w:r>
+      <w:proofErr w:type="spellStart"/>
+      <w:r>
+        <w:rPr>
+          <w:rFonts w:ascii="Palatino Linotype" w:hAnsi="Palatino Linotype"/>
+          <w:iCs/>
+          <w:sz w:val="24"/>
+          <w:szCs w:val="24"/>
+          <w:highlight w:val="yellow"/>
+          <w:lang w:val="en-US" w:bidi="en-US"/>
+        </w:rPr>
+        <w:t>c</w:t>
+      </w:r>
+      <w:r>
+        <w:rPr>
+          <w:rFonts w:ascii="Palatino Linotype" w:hAnsi="Palatino Linotype"/>
+          <w:iCs/>
+          <w:sz w:val="24"/>
+          <w:szCs w:val="24"/>
+          <w:highlight w:val="yellow"/>
+          <w:lang w:val="en-US" w:bidi="en-US"/>
+        </w:rPr>
+        <w:t>entrifugate</w:t>
+      </w:r>
+      <w:proofErr w:type="spellEnd"/>
+      <w:r>
+        <w:rPr>
+          <w:rFonts w:ascii="Palatino Linotype" w:hAnsi="Palatino Linotype"/>
+          <w:iCs/>
+          <w:sz w:val="24"/>
+          <w:szCs w:val="24"/>
+          <w:lang w:val="en-US" w:bidi="en-US"/>
+        </w:rPr>
+        <w:t xml:space="preserve">. These operations were carried out in triplicates and samples stored in amber glass ampoules </w:t>
+      </w:r>
+      <w:r>
+        <w:rPr>
+          <w:rFonts w:ascii="Palatino Linotype" w:hAnsi="Palatino Linotype"/>
+          <w:iCs/>
+          <w:sz w:val="24"/>
+          <w:szCs w:val="24"/>
+          <w:highlight w:val="yellow"/>
+          <w:lang w:val="en-US" w:bidi="en-US"/>
+        </w:rPr>
+        <w:t>*u</w:t>
+      </w:r>
+      <w:r>
+        <w:rPr>
+          <w:rFonts w:ascii="Palatino Linotype" w:hAnsi="Palatino Linotype"/>
+          <w:iCs/>
+          <w:sz w:val="24"/>
+          <w:szCs w:val="24"/>
+          <w:highlight w:val="yellow"/>
+          <w:lang w:val="en-US" w:bidi="en-US"/>
+        </w:rPr>
+        <w:t>nder 4°C cooling</w:t>
+      </w:r>
+      <w:r>
+        <w:rPr>
+          <w:rFonts w:ascii="Palatino Linotype" w:hAnsi="Palatino Linotype"/>
+          <w:iCs/>
+          <w:sz w:val="24"/>
+          <w:szCs w:val="24"/>
+          <w:lang w:val="en-US" w:bidi="en-US"/>
+        </w:rPr>
+        <w:t xml:space="preserve">. Subsequently submitted </w:t>
+      </w:r>
+      <w:r>
+        <w:rPr>
+          <w:rFonts w:ascii="Palatino Linotype" w:hAnsi="Palatino Linotype"/>
+          <w:iCs/>
+          <w:sz w:val="24"/>
+          <w:szCs w:val="24"/>
+          <w:highlight w:val="yellow"/>
+          <w:lang w:val="en-US" w:bidi="en-US"/>
+        </w:rPr>
+        <w:t>*t</w:t>
+      </w:r>
+      <w:r>
+        <w:rPr>
+          <w:rFonts w:ascii="Palatino Linotype" w:hAnsi="Palatino Linotype"/>
+          <w:iCs/>
+          <w:sz w:val="24"/>
+          <w:szCs w:val="24"/>
+          <w:highlight w:val="yellow"/>
+          <w:lang w:val="en-US" w:bidi="en-US"/>
+        </w:rPr>
+        <w:t>he</w:t>
+      </w:r>
+      <w:r>
+        <w:rPr>
+          <w:rFonts w:ascii="Palatino Linotype" w:hAnsi="Palatino Linotype"/>
+          <w:iCs/>
+          <w:sz w:val="24"/>
+          <w:szCs w:val="24"/>
+          <w:lang w:val="en-US" w:bidi="en-US"/>
+        </w:rPr>
+        <w:t xml:space="preserve"> analys</w:t>
+      </w:r>
+      <w:r>
+        <w:rPr>
+          <w:rFonts w:ascii="Palatino Linotype" w:hAnsi="Palatino Linotype"/>
+          <w:iCs/>
+          <w:sz w:val="24"/>
+          <w:szCs w:val="24"/>
+          <w:lang w:val="en-US" w:bidi="en-US"/>
+        </w:rPr>
+        <w:t>e</w:t>
+      </w:r>
+      <w:bookmarkStart w:id="3" w:name="_GoBack"/>
+      <w:bookmarkEnd w:id="3"/>
+      <w:r>
+        <w:rPr>
+          <w:rFonts w:ascii="Palatino Linotype" w:hAnsi="Palatino Linotype"/>
+          <w:iCs/>
+          <w:sz w:val="24"/>
+          <w:szCs w:val="24"/>
+          <w:lang w:val="en-US" w:bidi="en-US"/>
+        </w:rPr>
+        <w:t xml:space="preserve">s. </w:t>
       </w:r>
       <w:r>
         <w:rPr>
@@ -19255,7 +19491,7 @@
 </file>
 
 <file path=customXml/itemProps1.xml><?xml version="1.0" encoding="utf-8"?>
-<ds:datastoreItem xmlns:ds="http://schemas.openxmlformats.org/officeDocument/2006/customXml" ds:itemID="{0141F29C-8F2A-47ED-8716-7BE6AEE3F3E3}">
+<ds:datastoreItem xmlns:ds="http://schemas.openxmlformats.org/officeDocument/2006/customXml" ds:itemID="{765DA95F-99A5-412B-9867-2EE12F193DF4}">
   <ds:schemaRefs>
     <ds:schemaRef ds:uri="http://schemas.openxmlformats.org/officeDocument/2006/bibliography"/>
   </ds:schemaRefs>

</xml_diff>

<commit_message>
Destaque erro: 2.4. Total phenolics
</commit_message>
<xml_diff>
--- a/BMC ARTICLE.docx
+++ b/BMC ARTICLE.docx
@@ -4119,7 +4119,6 @@
           <w:lang w:val="en-US" w:bidi="en-US"/>
         </w:rPr>
       </w:pPr>
-      <w:bookmarkStart w:id="3" w:name="_GoBack"/>
       <w:r>
         <w:rPr>
           <w:rFonts w:ascii="Palatino Linotype" w:hAnsi="Palatino Linotype"/>
@@ -4162,6 +4161,481 @@
           <w:lang w:val="en-US" w:bidi="en-US"/>
         </w:rPr>
         <w:t>Chemical constituents</w:t>
+      </w:r>
+    </w:p>
+    <w:p>
+      <w:pPr>
+        <w:spacing w:line="240" w:lineRule="auto"/>
+        <w:ind w:firstLine="708"/>
+        <w:jc w:val="both"/>
+        <w:rPr>
+          <w:rFonts w:ascii="Palatino Linotype" w:hAnsi="Palatino Linotype"/>
+          <w:bCs/>
+          <w:iCs/>
+          <w:sz w:val="24"/>
+          <w:szCs w:val="24"/>
+          <w:lang w:val="en-US" w:bidi="en-US"/>
+        </w:rPr>
+      </w:pPr>
+      <w:r>
+        <w:rPr>
+          <w:rFonts w:ascii="Palatino Linotype" w:hAnsi="Palatino Linotype"/>
+          <w:bCs/>
+          <w:iCs/>
+          <w:sz w:val="24"/>
+          <w:szCs w:val="24"/>
+          <w:lang w:val="en-US" w:bidi="en-US"/>
+        </w:rPr>
+        <w:t xml:space="preserve">The EO constituents were identified by gas chromatography coupled </w:t>
+      </w:r>
+      <w:r>
+        <w:rPr>
+          <w:rFonts w:ascii="Palatino Linotype" w:hAnsi="Palatino Linotype"/>
+          <w:bCs/>
+          <w:iCs/>
+          <w:sz w:val="24"/>
+          <w:szCs w:val="24"/>
+          <w:highlight w:val="yellow"/>
+          <w:lang w:val="en-US" w:bidi="en-US"/>
+        </w:rPr>
+        <w:t>to</w:t>
+      </w:r>
+      <w:r>
+        <w:rPr>
+          <w:rFonts w:ascii="Palatino Linotype" w:hAnsi="Palatino Linotype"/>
+          <w:bCs/>
+          <w:iCs/>
+          <w:sz w:val="24"/>
+          <w:szCs w:val="24"/>
+          <w:lang w:val="en-US" w:bidi="en-US"/>
+        </w:rPr>
+        <w:t xml:space="preserve"> mass spectrometry (GC-MS) at the Catalysis, Fuels and Environmental Center of the Federal University of Maranhão (NCCA-UFMA). 1.0 mg of the sample was dissolved in 1000 </w:t>
+      </w:r>
+      <w:r>
+        <w:rPr>
+          <w:rFonts w:ascii="Palatino Linotype" w:hAnsi="Palatino Linotype"/>
+          <w:bCs/>
+          <w:iCs/>
+          <w:sz w:val="24"/>
+          <w:szCs w:val="24"/>
+          <w:lang w:bidi="en-US"/>
+        </w:rPr>
+        <w:t>μ</w:t>
+      </w:r>
+      <w:r>
+        <w:rPr>
+          <w:rFonts w:ascii="Palatino Linotype" w:hAnsi="Palatino Linotype"/>
+          <w:bCs/>
+          <w:iCs/>
+          <w:sz w:val="24"/>
+          <w:szCs w:val="24"/>
+          <w:lang w:val="en-US" w:bidi="en-US"/>
+        </w:rPr>
+        <w:t xml:space="preserve">L of dichloromethane (purity 99.9%). The conditions of analysis were as follows: Method: Adams. M; Injected volume: 0.3 </w:t>
+      </w:r>
+      <w:r>
+        <w:rPr>
+          <w:rFonts w:ascii="Palatino Linotype" w:hAnsi="Palatino Linotype"/>
+          <w:bCs/>
+          <w:iCs/>
+          <w:sz w:val="24"/>
+          <w:szCs w:val="24"/>
+          <w:lang w:bidi="en-US"/>
+        </w:rPr>
+        <w:t>μ</w:t>
+      </w:r>
+      <w:r>
+        <w:rPr>
+          <w:rFonts w:ascii="Palatino Linotype" w:hAnsi="Palatino Linotype"/>
+          <w:bCs/>
+          <w:iCs/>
+          <w:sz w:val="24"/>
+          <w:szCs w:val="24"/>
+          <w:lang w:val="en-US" w:bidi="en-US"/>
+        </w:rPr>
+        <w:t xml:space="preserve">L; Column: Capillary HP-5MS (5% </w:t>
+      </w:r>
+      <w:proofErr w:type="spellStart"/>
+      <w:r>
+        <w:rPr>
+          <w:rFonts w:ascii="Palatino Linotype" w:hAnsi="Palatino Linotype"/>
+          <w:bCs/>
+          <w:iCs/>
+          <w:sz w:val="24"/>
+          <w:szCs w:val="24"/>
+          <w:lang w:val="en-US" w:bidi="en-US"/>
+        </w:rPr>
+        <w:t>diphenyl</w:t>
+      </w:r>
+      <w:proofErr w:type="spellEnd"/>
+      <w:r>
+        <w:rPr>
+          <w:rFonts w:ascii="Palatino Linotype" w:hAnsi="Palatino Linotype"/>
+          <w:bCs/>
+          <w:iCs/>
+          <w:sz w:val="24"/>
+          <w:szCs w:val="24"/>
+          <w:lang w:val="en-US" w:bidi="en-US"/>
+        </w:rPr>
+        <w:t xml:space="preserve">, 95% dimethyl </w:t>
+      </w:r>
+      <w:proofErr w:type="spellStart"/>
+      <w:r>
+        <w:rPr>
+          <w:rFonts w:ascii="Palatino Linotype" w:hAnsi="Palatino Linotype"/>
+          <w:bCs/>
+          <w:iCs/>
+          <w:sz w:val="24"/>
+          <w:szCs w:val="24"/>
+          <w:lang w:val="en-US" w:bidi="en-US"/>
+        </w:rPr>
+        <w:t>polysiloxane</w:t>
+      </w:r>
+      <w:proofErr w:type="spellEnd"/>
+      <w:r>
+        <w:rPr>
+          <w:rFonts w:ascii="Palatino Linotype" w:hAnsi="Palatino Linotype"/>
+          <w:bCs/>
+          <w:iCs/>
+          <w:sz w:val="24"/>
+          <w:szCs w:val="24"/>
+          <w:lang w:val="en-US" w:bidi="en-US"/>
+        </w:rPr>
+        <w:t xml:space="preserve"> ) (Equivalent DB-5MS or CP-Sil 8CB LB/MS), in dimensions (30 m x 0.25 mm x 0.25 </w:t>
+      </w:r>
+      <w:r>
+        <w:rPr>
+          <w:rFonts w:ascii="Palatino Linotype" w:hAnsi="Palatino Linotype"/>
+          <w:bCs/>
+          <w:iCs/>
+          <w:sz w:val="24"/>
+          <w:szCs w:val="24"/>
+          <w:lang w:bidi="en-US"/>
+        </w:rPr>
+        <w:t>μ</w:t>
+      </w:r>
+      <w:r>
+        <w:rPr>
+          <w:rFonts w:ascii="Palatino Linotype" w:hAnsi="Palatino Linotype"/>
+          <w:bCs/>
+          <w:iCs/>
+          <w:sz w:val="24"/>
+          <w:szCs w:val="24"/>
+          <w:lang w:val="en-US" w:bidi="en-US"/>
+        </w:rPr>
+        <w:t xml:space="preserve">m); Drag gas : He (99.9995); 1.0 mL/min; Injector : 280 </w:t>
+      </w:r>
+      <w:proofErr w:type="spellStart"/>
+      <w:r>
+        <w:rPr>
+          <w:rFonts w:ascii="Palatino Linotype" w:hAnsi="Palatino Linotype"/>
+          <w:bCs/>
+          <w:iCs/>
+          <w:sz w:val="24"/>
+          <w:szCs w:val="24"/>
+          <w:vertAlign w:val="superscript"/>
+          <w:lang w:val="en-US" w:bidi="en-US"/>
+        </w:rPr>
+        <w:t>o</w:t>
+      </w:r>
+      <w:r>
+        <w:rPr>
+          <w:rFonts w:ascii="Palatino Linotype" w:hAnsi="Palatino Linotype"/>
+          <w:bCs/>
+          <w:iCs/>
+          <w:sz w:val="24"/>
+          <w:szCs w:val="24"/>
+          <w:lang w:val="en-US" w:bidi="en-US"/>
+        </w:rPr>
+        <w:t>C</w:t>
+      </w:r>
+      <w:proofErr w:type="spellEnd"/>
+      <w:r>
+        <w:rPr>
+          <w:rFonts w:ascii="Palatino Linotype" w:hAnsi="Palatino Linotype"/>
+          <w:bCs/>
+          <w:iCs/>
+          <w:sz w:val="24"/>
+          <w:szCs w:val="24"/>
+          <w:lang w:val="en-US" w:bidi="en-US"/>
+        </w:rPr>
+        <w:t xml:space="preserve">, Split mode (1:10); Oven: 40 </w:t>
+      </w:r>
+      <w:proofErr w:type="spellStart"/>
+      <w:r>
+        <w:rPr>
+          <w:rFonts w:ascii="Palatino Linotype" w:hAnsi="Palatino Linotype"/>
+          <w:bCs/>
+          <w:iCs/>
+          <w:sz w:val="24"/>
+          <w:szCs w:val="24"/>
+          <w:lang w:val="en-US" w:bidi="en-US"/>
+        </w:rPr>
+        <w:t>oC</w:t>
+      </w:r>
+      <w:proofErr w:type="spellEnd"/>
+      <w:r>
+        <w:rPr>
+          <w:rFonts w:ascii="Palatino Linotype" w:hAnsi="Palatino Linotype"/>
+          <w:bCs/>
+          <w:iCs/>
+          <w:sz w:val="24"/>
+          <w:szCs w:val="24"/>
+          <w:lang w:val="en-US" w:bidi="en-US"/>
+        </w:rPr>
+        <w:t xml:space="preserve"> (5.0 min.) up to 240 </w:t>
+      </w:r>
+      <w:proofErr w:type="spellStart"/>
+      <w:r>
+        <w:rPr>
+          <w:rFonts w:ascii="Palatino Linotype" w:hAnsi="Palatino Linotype"/>
+          <w:bCs/>
+          <w:iCs/>
+          <w:sz w:val="24"/>
+          <w:szCs w:val="24"/>
+          <w:vertAlign w:val="superscript"/>
+          <w:lang w:val="en-US" w:bidi="en-US"/>
+        </w:rPr>
+        <w:t>o</w:t>
+      </w:r>
+      <w:r>
+        <w:rPr>
+          <w:rFonts w:ascii="Palatino Linotype" w:hAnsi="Palatino Linotype"/>
+          <w:bCs/>
+          <w:iCs/>
+          <w:sz w:val="24"/>
+          <w:szCs w:val="24"/>
+          <w:lang w:val="en-US" w:bidi="en-US"/>
+        </w:rPr>
+        <w:t>C</w:t>
+      </w:r>
+      <w:proofErr w:type="spellEnd"/>
+      <w:r>
+        <w:rPr>
+          <w:rFonts w:ascii="Palatino Linotype" w:hAnsi="Palatino Linotype"/>
+          <w:bCs/>
+          <w:iCs/>
+          <w:sz w:val="24"/>
+          <w:szCs w:val="24"/>
+          <w:lang w:val="en-US" w:bidi="en-US"/>
+        </w:rPr>
+        <w:t xml:space="preserve"> at a rate of 4 </w:t>
+      </w:r>
+      <w:proofErr w:type="spellStart"/>
+      <w:r>
+        <w:rPr>
+          <w:rFonts w:ascii="Palatino Linotype" w:hAnsi="Palatino Linotype"/>
+          <w:bCs/>
+          <w:iCs/>
+          <w:sz w:val="24"/>
+          <w:szCs w:val="24"/>
+          <w:lang w:val="en-US" w:bidi="en-US"/>
+        </w:rPr>
+        <w:t>oC</w:t>
+      </w:r>
+      <w:proofErr w:type="spellEnd"/>
+      <w:r>
+        <w:rPr>
+          <w:rFonts w:ascii="Palatino Linotype" w:hAnsi="Palatino Linotype"/>
+          <w:bCs/>
+          <w:iCs/>
+          <w:sz w:val="24"/>
+          <w:szCs w:val="24"/>
+          <w:lang w:val="en-US" w:bidi="en-US"/>
+        </w:rPr>
+        <w:t xml:space="preserve"> .min</w:t>
+      </w:r>
+      <w:r>
+        <w:rPr>
+          <w:rFonts w:ascii="Palatino Linotype" w:hAnsi="Palatino Linotype"/>
+          <w:bCs/>
+          <w:iCs/>
+          <w:sz w:val="24"/>
+          <w:szCs w:val="24"/>
+          <w:vertAlign w:val="superscript"/>
+          <w:lang w:val="en-US" w:bidi="en-US"/>
+        </w:rPr>
+        <w:t>-1</w:t>
+      </w:r>
+      <w:r>
+        <w:rPr>
+          <w:rFonts w:ascii="Palatino Linotype" w:hAnsi="Palatino Linotype"/>
+          <w:bCs/>
+          <w:iCs/>
+          <w:sz w:val="24"/>
+          <w:szCs w:val="24"/>
+          <w:lang w:val="en-US" w:bidi="en-US"/>
+        </w:rPr>
+        <w:t xml:space="preserve">, from 240 </w:t>
+      </w:r>
+      <w:proofErr w:type="spellStart"/>
+      <w:r>
+        <w:rPr>
+          <w:rFonts w:ascii="Palatino Linotype" w:hAnsi="Palatino Linotype"/>
+          <w:bCs/>
+          <w:iCs/>
+          <w:sz w:val="24"/>
+          <w:szCs w:val="24"/>
+          <w:lang w:val="en-US" w:bidi="en-US"/>
+        </w:rPr>
+        <w:t>oC</w:t>
+      </w:r>
+      <w:proofErr w:type="spellEnd"/>
+      <w:r>
+        <w:rPr>
+          <w:rFonts w:ascii="Palatino Linotype" w:hAnsi="Palatino Linotype"/>
+          <w:bCs/>
+          <w:iCs/>
+          <w:sz w:val="24"/>
+          <w:szCs w:val="24"/>
+          <w:lang w:val="en-US" w:bidi="en-US"/>
+        </w:rPr>
+        <w:t xml:space="preserve"> to 300 </w:t>
+      </w:r>
+      <w:proofErr w:type="spellStart"/>
+      <w:r>
+        <w:rPr>
+          <w:rFonts w:ascii="Palatino Linotype" w:hAnsi="Palatino Linotype"/>
+          <w:bCs/>
+          <w:iCs/>
+          <w:sz w:val="24"/>
+          <w:szCs w:val="24"/>
+          <w:lang w:val="en-US" w:bidi="en-US"/>
+        </w:rPr>
+        <w:t>oC</w:t>
+      </w:r>
+      <w:proofErr w:type="spellEnd"/>
+      <w:r>
+        <w:rPr>
+          <w:rFonts w:ascii="Palatino Linotype" w:hAnsi="Palatino Linotype"/>
+          <w:bCs/>
+          <w:iCs/>
+          <w:sz w:val="24"/>
+          <w:szCs w:val="24"/>
+          <w:lang w:val="en-US" w:bidi="en-US"/>
+        </w:rPr>
+        <w:t xml:space="preserve"> (7.5 min) at a rate of 8 oC.min</w:t>
+      </w:r>
+      <w:r>
+        <w:rPr>
+          <w:rFonts w:ascii="Palatino Linotype" w:hAnsi="Palatino Linotype"/>
+          <w:bCs/>
+          <w:iCs/>
+          <w:sz w:val="24"/>
+          <w:szCs w:val="24"/>
+          <w:vertAlign w:val="superscript"/>
+          <w:lang w:val="en-US" w:bidi="en-US"/>
+        </w:rPr>
+        <w:t>-1</w:t>
+      </w:r>
+      <w:r>
+        <w:rPr>
+          <w:rFonts w:ascii="Palatino Linotype" w:hAnsi="Palatino Linotype"/>
+          <w:bCs/>
+          <w:iCs/>
+          <w:sz w:val="24"/>
+          <w:szCs w:val="24"/>
+          <w:lang w:val="en-US" w:bidi="en-US"/>
+        </w:rPr>
+        <w:t xml:space="preserve"> ); tT = 60.0 min; Detector : EM1; EI (70 eV); Scan mode (0.5 sec/scan); Mass range: 40 - 500 daltons (one); Line transfer: 280 </w:t>
+      </w:r>
+      <w:proofErr w:type="spellStart"/>
+      <w:r>
+        <w:rPr>
+          <w:rFonts w:ascii="Palatino Linotype" w:hAnsi="Palatino Linotype"/>
+          <w:bCs/>
+          <w:iCs/>
+          <w:sz w:val="24"/>
+          <w:szCs w:val="24"/>
+          <w:lang w:val="en-US" w:bidi="en-US"/>
+        </w:rPr>
+        <w:t>oC.</w:t>
+      </w:r>
+      <w:proofErr w:type="spellEnd"/>
+      <w:r>
+        <w:rPr>
+          <w:rFonts w:ascii="Palatino Linotype" w:hAnsi="Palatino Linotype"/>
+          <w:bCs/>
+          <w:iCs/>
+          <w:sz w:val="24"/>
+          <w:szCs w:val="24"/>
+          <w:lang w:val="en-US" w:bidi="en-US"/>
+        </w:rPr>
+        <w:t xml:space="preserve">; Filament: off 0.0 to 4.0 min; Linear quadrupole mass spectrometer. The AMDIS (Automated Mass spectral Deconvolution Mass &amp; Identification System) program was used to identify the compounds </w:t>
+      </w:r>
+      <w:r>
+        <w:rPr>
+          <w:rFonts w:ascii="Palatino Linotype" w:hAnsi="Palatino Linotype"/>
+          <w:bCs/>
+          <w:iCs/>
+          <w:sz w:val="24"/>
+          <w:szCs w:val="24"/>
+          <w:lang w:val="en-US" w:bidi="en-US"/>
+        </w:rPr>
+        <w:t xml:space="preserve">present </w:t>
+      </w:r>
+      <w:r>
+        <w:rPr>
+          <w:rFonts w:ascii="Palatino Linotype" w:hAnsi="Palatino Linotype"/>
+          <w:bCs/>
+          <w:iCs/>
+          <w:sz w:val="24"/>
+          <w:szCs w:val="24"/>
+          <w:lang w:val="en-US" w:bidi="en-US"/>
+        </w:rPr>
+        <w:t>in the sample.</w:t>
+      </w:r>
+    </w:p>
+    <w:p>
+      <w:pPr>
+        <w:spacing w:line="240" w:lineRule="auto"/>
+        <w:ind w:firstLine="708"/>
+        <w:jc w:val="both"/>
+        <w:rPr>
+          <w:rFonts w:ascii="Palatino Linotype" w:hAnsi="Palatino Linotype"/>
+          <w:bCs/>
+          <w:iCs/>
+          <w:sz w:val="24"/>
+          <w:szCs w:val="24"/>
+          <w:lang w:val="en-US" w:bidi="en-US"/>
+        </w:rPr>
+      </w:pPr>
+    </w:p>
+    <w:p>
+      <w:pPr>
+        <w:spacing w:line="240" w:lineRule="auto"/>
+        <w:jc w:val="both"/>
+        <w:rPr>
+          <w:rFonts w:ascii="Palatino Linotype" w:hAnsi="Palatino Linotype"/>
+          <w:i/>
+          <w:iCs/>
+          <w:sz w:val="24"/>
+          <w:szCs w:val="24"/>
+          <w:lang w:val="en-US" w:bidi="en-US"/>
+        </w:rPr>
+      </w:pPr>
+      <w:bookmarkStart w:id="3" w:name="_GoBack"/>
+      <w:r>
+        <w:rPr>
+          <w:rFonts w:ascii="Palatino Linotype" w:hAnsi="Palatino Linotype"/>
+          <w:i/>
+          <w:iCs/>
+          <w:sz w:val="24"/>
+          <w:szCs w:val="24"/>
+          <w:lang w:val="en-US" w:bidi="en-US"/>
+        </w:rPr>
+        <w:t>2</w:t>
+      </w:r>
+      <w:r>
+        <w:rPr>
+          <w:rFonts w:ascii="Palatino Linotype" w:hAnsi="Palatino Linotype"/>
+          <w:i/>
+          <w:iCs/>
+          <w:sz w:val="24"/>
+          <w:szCs w:val="24"/>
+          <w:lang w:val="en-US" w:bidi="en-US"/>
+        </w:rPr>
+        <w:t>.4. Total phenolics</w:t>
       </w:r>
     </w:p>
     <w:bookmarkEnd w:id="3"/>
@@ -4172,7 +4646,6 @@
         <w:jc w:val="both"/>
         <w:rPr>
           <w:rFonts w:ascii="Palatino Linotype" w:hAnsi="Palatino Linotype"/>
-          <w:bCs/>
           <w:iCs/>
           <w:sz w:val="24"/>
           <w:szCs w:val="24"/>
@@ -4182,485 +4655,53 @@
       <w:r>
         <w:rPr>
           <w:rFonts w:ascii="Palatino Linotype" w:hAnsi="Palatino Linotype"/>
-          <w:bCs/>
-          <w:iCs/>
-          <w:sz w:val="24"/>
-          <w:szCs w:val="24"/>
-          <w:lang w:val="en-US" w:bidi="en-US"/>
-        </w:rPr>
-        <w:t xml:space="preserve">The EO constituents were identified by gas chromatography coupled </w:t>
-      </w:r>
-      <w:r>
-        <w:rPr>
-          <w:rFonts w:ascii="Palatino Linotype" w:hAnsi="Palatino Linotype"/>
-          <w:bCs/>
+          <w:iCs/>
+          <w:sz w:val="24"/>
+          <w:szCs w:val="24"/>
+          <w:lang w:val="en-US" w:bidi="en-US"/>
+        </w:rPr>
+        <w:t xml:space="preserve">The </w:t>
+      </w:r>
+      <w:r>
+        <w:rPr>
+          <w:rFonts w:ascii="Palatino Linotype" w:hAnsi="Palatino Linotype"/>
           <w:iCs/>
           <w:sz w:val="24"/>
           <w:szCs w:val="24"/>
           <w:highlight w:val="yellow"/>
           <w:lang w:val="en-US" w:bidi="en-US"/>
         </w:rPr>
-        <w:t>to</w:t>
-      </w:r>
-      <w:r>
-        <w:rPr>
-          <w:rFonts w:ascii="Palatino Linotype" w:hAnsi="Palatino Linotype"/>
-          <w:bCs/>
-          <w:iCs/>
-          <w:sz w:val="24"/>
-          <w:szCs w:val="24"/>
-          <w:lang w:val="en-US" w:bidi="en-US"/>
-        </w:rPr>
-        <w:t xml:space="preserve"> mass spectrometry (GC-MS) at the Catalysis, Fuels and Environmental Center of the Federal University of Maranhão (NCCA-UFMA). 1.0 mg of the sample was dissolved in 1000 </w:t>
-      </w:r>
-      <w:r>
-        <w:rPr>
-          <w:rFonts w:ascii="Palatino Linotype" w:hAnsi="Palatino Linotype"/>
-          <w:bCs/>
-          <w:iCs/>
-          <w:sz w:val="24"/>
-          <w:szCs w:val="24"/>
-          <w:lang w:bidi="en-US"/>
-        </w:rPr>
-        <w:t>μ</w:t>
-      </w:r>
-      <w:r>
-        <w:rPr>
-          <w:rFonts w:ascii="Palatino Linotype" w:hAnsi="Palatino Linotype"/>
-          <w:bCs/>
-          <w:iCs/>
-          <w:sz w:val="24"/>
-          <w:szCs w:val="24"/>
-          <w:lang w:val="en-US" w:bidi="en-US"/>
-        </w:rPr>
-        <w:t xml:space="preserve">L of dichloromethane (purity 99.9%). The conditions of analysis were as follows: Method: Adams. M; Injected volume: 0.3 </w:t>
-      </w:r>
-      <w:r>
-        <w:rPr>
-          <w:rFonts w:ascii="Palatino Linotype" w:hAnsi="Palatino Linotype"/>
-          <w:bCs/>
-          <w:iCs/>
-          <w:sz w:val="24"/>
-          <w:szCs w:val="24"/>
-          <w:lang w:bidi="en-US"/>
-        </w:rPr>
-        <w:t>μ</w:t>
-      </w:r>
-      <w:r>
-        <w:rPr>
-          <w:rFonts w:ascii="Palatino Linotype" w:hAnsi="Palatino Linotype"/>
-          <w:bCs/>
-          <w:iCs/>
-          <w:sz w:val="24"/>
-          <w:szCs w:val="24"/>
-          <w:lang w:val="en-US" w:bidi="en-US"/>
-        </w:rPr>
-        <w:t xml:space="preserve">L; Column: Capillary HP-5MS (5% </w:t>
-      </w:r>
-      <w:proofErr w:type="spellStart"/>
-      <w:r>
-        <w:rPr>
-          <w:rFonts w:ascii="Palatino Linotype" w:hAnsi="Palatino Linotype"/>
-          <w:bCs/>
-          <w:iCs/>
-          <w:sz w:val="24"/>
-          <w:szCs w:val="24"/>
-          <w:lang w:val="en-US" w:bidi="en-US"/>
-        </w:rPr>
-        <w:t>diphenyl</w:t>
-      </w:r>
-      <w:proofErr w:type="spellEnd"/>
-      <w:r>
-        <w:rPr>
-          <w:rFonts w:ascii="Palatino Linotype" w:hAnsi="Palatino Linotype"/>
-          <w:bCs/>
-          <w:iCs/>
-          <w:sz w:val="24"/>
-          <w:szCs w:val="24"/>
-          <w:lang w:val="en-US" w:bidi="en-US"/>
-        </w:rPr>
-        <w:t xml:space="preserve">, 95% dimethyl </w:t>
-      </w:r>
-      <w:proofErr w:type="spellStart"/>
-      <w:r>
-        <w:rPr>
-          <w:rFonts w:ascii="Palatino Linotype" w:hAnsi="Palatino Linotype"/>
-          <w:bCs/>
-          <w:iCs/>
-          <w:sz w:val="24"/>
-          <w:szCs w:val="24"/>
-          <w:lang w:val="en-US" w:bidi="en-US"/>
-        </w:rPr>
-        <w:t>polysiloxane</w:t>
-      </w:r>
-      <w:proofErr w:type="spellEnd"/>
-      <w:r>
-        <w:rPr>
-          <w:rFonts w:ascii="Palatino Linotype" w:hAnsi="Palatino Linotype"/>
-          <w:bCs/>
-          <w:iCs/>
-          <w:sz w:val="24"/>
-          <w:szCs w:val="24"/>
-          <w:lang w:val="en-US" w:bidi="en-US"/>
-        </w:rPr>
-        <w:t xml:space="preserve"> ) (Equivalent DB-5MS or CP-Sil 8CB LB/MS), in dimensions (30 m x 0.25 mm x 0.25 </w:t>
-      </w:r>
-      <w:r>
-        <w:rPr>
-          <w:rFonts w:ascii="Palatino Linotype" w:hAnsi="Palatino Linotype"/>
-          <w:bCs/>
-          <w:iCs/>
-          <w:sz w:val="24"/>
-          <w:szCs w:val="24"/>
-          <w:lang w:bidi="en-US"/>
-        </w:rPr>
-        <w:t>μ</w:t>
-      </w:r>
-      <w:r>
-        <w:rPr>
-          <w:rFonts w:ascii="Palatino Linotype" w:hAnsi="Palatino Linotype"/>
-          <w:bCs/>
-          <w:iCs/>
-          <w:sz w:val="24"/>
-          <w:szCs w:val="24"/>
-          <w:lang w:val="en-US" w:bidi="en-US"/>
-        </w:rPr>
-        <w:t xml:space="preserve">m); Drag gas : He (99.9995); 1.0 mL/min; Injector : 280 </w:t>
-      </w:r>
-      <w:proofErr w:type="spellStart"/>
-      <w:r>
-        <w:rPr>
-          <w:rFonts w:ascii="Palatino Linotype" w:hAnsi="Palatino Linotype"/>
-          <w:bCs/>
-          <w:iCs/>
-          <w:sz w:val="24"/>
-          <w:szCs w:val="24"/>
-          <w:vertAlign w:val="superscript"/>
-          <w:lang w:val="en-US" w:bidi="en-US"/>
-        </w:rPr>
-        <w:t>o</w:t>
-      </w:r>
-      <w:r>
-        <w:rPr>
-          <w:rFonts w:ascii="Palatino Linotype" w:hAnsi="Palatino Linotype"/>
-          <w:bCs/>
-          <w:iCs/>
-          <w:sz w:val="24"/>
-          <w:szCs w:val="24"/>
-          <w:lang w:val="en-US" w:bidi="en-US"/>
-        </w:rPr>
-        <w:t>C</w:t>
-      </w:r>
-      <w:proofErr w:type="spellEnd"/>
-      <w:r>
-        <w:rPr>
-          <w:rFonts w:ascii="Palatino Linotype" w:hAnsi="Palatino Linotype"/>
-          <w:bCs/>
-          <w:iCs/>
-          <w:sz w:val="24"/>
-          <w:szCs w:val="24"/>
-          <w:lang w:val="en-US" w:bidi="en-US"/>
-        </w:rPr>
-        <w:t xml:space="preserve">, Split mode (1:10); Oven: 40 </w:t>
-      </w:r>
-      <w:proofErr w:type="spellStart"/>
-      <w:r>
-        <w:rPr>
-          <w:rFonts w:ascii="Palatino Linotype" w:hAnsi="Palatino Linotype"/>
-          <w:bCs/>
-          <w:iCs/>
-          <w:sz w:val="24"/>
-          <w:szCs w:val="24"/>
-          <w:lang w:val="en-US" w:bidi="en-US"/>
-        </w:rPr>
-        <w:t>oC</w:t>
-      </w:r>
-      <w:proofErr w:type="spellEnd"/>
-      <w:r>
-        <w:rPr>
-          <w:rFonts w:ascii="Palatino Linotype" w:hAnsi="Palatino Linotype"/>
-          <w:bCs/>
-          <w:iCs/>
-          <w:sz w:val="24"/>
-          <w:szCs w:val="24"/>
-          <w:lang w:val="en-US" w:bidi="en-US"/>
-        </w:rPr>
-        <w:t xml:space="preserve"> (5.0 min.) up to 240 </w:t>
-      </w:r>
-      <w:proofErr w:type="spellStart"/>
-      <w:r>
-        <w:rPr>
-          <w:rFonts w:ascii="Palatino Linotype" w:hAnsi="Palatino Linotype"/>
-          <w:bCs/>
-          <w:iCs/>
-          <w:sz w:val="24"/>
-          <w:szCs w:val="24"/>
-          <w:vertAlign w:val="superscript"/>
-          <w:lang w:val="en-US" w:bidi="en-US"/>
-        </w:rPr>
-        <w:t>o</w:t>
-      </w:r>
-      <w:r>
-        <w:rPr>
-          <w:rFonts w:ascii="Palatino Linotype" w:hAnsi="Palatino Linotype"/>
-          <w:bCs/>
-          <w:iCs/>
-          <w:sz w:val="24"/>
-          <w:szCs w:val="24"/>
-          <w:lang w:val="en-US" w:bidi="en-US"/>
-        </w:rPr>
-        <w:t>C</w:t>
-      </w:r>
-      <w:proofErr w:type="spellEnd"/>
-      <w:r>
-        <w:rPr>
-          <w:rFonts w:ascii="Palatino Linotype" w:hAnsi="Palatino Linotype"/>
-          <w:bCs/>
-          <w:iCs/>
-          <w:sz w:val="24"/>
-          <w:szCs w:val="24"/>
-          <w:lang w:val="en-US" w:bidi="en-US"/>
-        </w:rPr>
-        <w:t xml:space="preserve"> at a rate of 4 </w:t>
-      </w:r>
-      <w:proofErr w:type="spellStart"/>
-      <w:r>
-        <w:rPr>
-          <w:rFonts w:ascii="Palatino Linotype" w:hAnsi="Palatino Linotype"/>
-          <w:bCs/>
-          <w:iCs/>
-          <w:sz w:val="24"/>
-          <w:szCs w:val="24"/>
-          <w:lang w:val="en-US" w:bidi="en-US"/>
-        </w:rPr>
-        <w:t>oC</w:t>
-      </w:r>
-      <w:proofErr w:type="spellEnd"/>
-      <w:r>
-        <w:rPr>
-          <w:rFonts w:ascii="Palatino Linotype" w:hAnsi="Palatino Linotype"/>
-          <w:bCs/>
-          <w:iCs/>
-          <w:sz w:val="24"/>
-          <w:szCs w:val="24"/>
-          <w:lang w:val="en-US" w:bidi="en-US"/>
-        </w:rPr>
-        <w:t xml:space="preserve"> .min</w:t>
-      </w:r>
-      <w:r>
-        <w:rPr>
-          <w:rFonts w:ascii="Palatino Linotype" w:hAnsi="Palatino Linotype"/>
-          <w:bCs/>
-          <w:iCs/>
-          <w:sz w:val="24"/>
-          <w:szCs w:val="24"/>
-          <w:vertAlign w:val="superscript"/>
-          <w:lang w:val="en-US" w:bidi="en-US"/>
-        </w:rPr>
-        <w:t>-1</w:t>
-      </w:r>
-      <w:r>
-        <w:rPr>
-          <w:rFonts w:ascii="Palatino Linotype" w:hAnsi="Palatino Linotype"/>
-          <w:bCs/>
-          <w:iCs/>
-          <w:sz w:val="24"/>
-          <w:szCs w:val="24"/>
-          <w:lang w:val="en-US" w:bidi="en-US"/>
-        </w:rPr>
-        <w:t xml:space="preserve">, from 240 </w:t>
-      </w:r>
-      <w:proofErr w:type="spellStart"/>
-      <w:r>
-        <w:rPr>
-          <w:rFonts w:ascii="Palatino Linotype" w:hAnsi="Palatino Linotype"/>
-          <w:bCs/>
-          <w:iCs/>
-          <w:sz w:val="24"/>
-          <w:szCs w:val="24"/>
-          <w:lang w:val="en-US" w:bidi="en-US"/>
-        </w:rPr>
-        <w:t>oC</w:t>
-      </w:r>
-      <w:proofErr w:type="spellEnd"/>
-      <w:r>
-        <w:rPr>
-          <w:rFonts w:ascii="Palatino Linotype" w:hAnsi="Palatino Linotype"/>
-          <w:bCs/>
-          <w:iCs/>
-          <w:sz w:val="24"/>
-          <w:szCs w:val="24"/>
-          <w:lang w:val="en-US" w:bidi="en-US"/>
-        </w:rPr>
-        <w:t xml:space="preserve"> to 300 </w:t>
-      </w:r>
-      <w:proofErr w:type="spellStart"/>
-      <w:r>
-        <w:rPr>
-          <w:rFonts w:ascii="Palatino Linotype" w:hAnsi="Palatino Linotype"/>
-          <w:bCs/>
-          <w:iCs/>
-          <w:sz w:val="24"/>
-          <w:szCs w:val="24"/>
-          <w:lang w:val="en-US" w:bidi="en-US"/>
-        </w:rPr>
-        <w:t>oC</w:t>
-      </w:r>
-      <w:proofErr w:type="spellEnd"/>
-      <w:r>
-        <w:rPr>
-          <w:rFonts w:ascii="Palatino Linotype" w:hAnsi="Palatino Linotype"/>
-          <w:bCs/>
-          <w:iCs/>
-          <w:sz w:val="24"/>
-          <w:szCs w:val="24"/>
-          <w:lang w:val="en-US" w:bidi="en-US"/>
-        </w:rPr>
-        <w:t xml:space="preserve"> (7.5 min) at a rate of 8 oC.min</w:t>
-      </w:r>
-      <w:r>
-        <w:rPr>
-          <w:rFonts w:ascii="Palatino Linotype" w:hAnsi="Palatino Linotype"/>
-          <w:bCs/>
-          <w:iCs/>
-          <w:sz w:val="24"/>
-          <w:szCs w:val="24"/>
-          <w:vertAlign w:val="superscript"/>
-          <w:lang w:val="en-US" w:bidi="en-US"/>
-        </w:rPr>
-        <w:t>-1</w:t>
-      </w:r>
-      <w:r>
-        <w:rPr>
-          <w:rFonts w:ascii="Palatino Linotype" w:hAnsi="Palatino Linotype"/>
-          <w:bCs/>
-          <w:iCs/>
-          <w:sz w:val="24"/>
-          <w:szCs w:val="24"/>
-          <w:lang w:val="en-US" w:bidi="en-US"/>
-        </w:rPr>
-        <w:t xml:space="preserve"> ); tT = 60.0 min; Detector : EM1; EI (70 eV); Scan mode (0.5 sec/scan); Mass range: 40 - 500 daltons (one); Line transfer: 280 </w:t>
-      </w:r>
-      <w:proofErr w:type="spellStart"/>
-      <w:r>
-        <w:rPr>
-          <w:rFonts w:ascii="Palatino Linotype" w:hAnsi="Palatino Linotype"/>
-          <w:bCs/>
-          <w:iCs/>
-          <w:sz w:val="24"/>
-          <w:szCs w:val="24"/>
-          <w:lang w:val="en-US" w:bidi="en-US"/>
-        </w:rPr>
-        <w:t>oC.</w:t>
-      </w:r>
-      <w:proofErr w:type="spellEnd"/>
-      <w:r>
-        <w:rPr>
-          <w:rFonts w:ascii="Palatino Linotype" w:hAnsi="Palatino Linotype"/>
-          <w:bCs/>
-          <w:iCs/>
-          <w:sz w:val="24"/>
-          <w:szCs w:val="24"/>
-          <w:lang w:val="en-US" w:bidi="en-US"/>
-        </w:rPr>
-        <w:t xml:space="preserve">; Filament: off 0.0 to 4.0 min; Linear quadrupole mass spectrometer. The AMDIS (Automated Mass spectral Deconvolution Mass &amp; Identification System) program was used to identify the compounds </w:t>
-      </w:r>
-      <w:r>
-        <w:rPr>
-          <w:rFonts w:ascii="Palatino Linotype" w:hAnsi="Palatino Linotype"/>
-          <w:bCs/>
-          <w:iCs/>
-          <w:sz w:val="24"/>
-          <w:szCs w:val="24"/>
-          <w:lang w:val="en-US" w:bidi="en-US"/>
-        </w:rPr>
-        <w:t xml:space="preserve">present </w:t>
-      </w:r>
-      <w:r>
-        <w:rPr>
-          <w:rFonts w:ascii="Palatino Linotype" w:hAnsi="Palatino Linotype"/>
-          <w:bCs/>
-          <w:iCs/>
-          <w:sz w:val="24"/>
-          <w:szCs w:val="24"/>
-          <w:lang w:val="en-US" w:bidi="en-US"/>
-        </w:rPr>
-        <w:t>in the sample.</w:t>
-      </w:r>
-    </w:p>
-    <w:p>
-      <w:pPr>
-        <w:spacing w:line="240" w:lineRule="auto"/>
-        <w:ind w:firstLine="708"/>
-        <w:jc w:val="both"/>
-        <w:rPr>
-          <w:rFonts w:ascii="Palatino Linotype" w:hAnsi="Palatino Linotype"/>
-          <w:bCs/>
-          <w:iCs/>
-          <w:sz w:val="24"/>
-          <w:szCs w:val="24"/>
-          <w:lang w:val="en-US" w:bidi="en-US"/>
-        </w:rPr>
-      </w:pPr>
-    </w:p>
-    <w:p>
-      <w:pPr>
-        <w:spacing w:line="240" w:lineRule="auto"/>
-        <w:jc w:val="both"/>
-        <w:rPr>
-          <w:rFonts w:ascii="Palatino Linotype" w:hAnsi="Palatino Linotype"/>
-          <w:i/>
-          <w:iCs/>
-          <w:sz w:val="24"/>
-          <w:szCs w:val="24"/>
-          <w:lang w:val="en-US" w:bidi="en-US"/>
-        </w:rPr>
-      </w:pPr>
-      <w:r>
-        <w:rPr>
-          <w:rFonts w:ascii="Palatino Linotype" w:hAnsi="Palatino Linotype"/>
-          <w:i/>
-          <w:iCs/>
-          <w:sz w:val="24"/>
-          <w:szCs w:val="24"/>
-          <w:lang w:val="en-US" w:bidi="en-US"/>
-        </w:rPr>
-        <w:t>2</w:t>
-      </w:r>
-      <w:r>
-        <w:rPr>
-          <w:rFonts w:ascii="Palatino Linotype" w:hAnsi="Palatino Linotype"/>
-          <w:i/>
-          <w:iCs/>
-          <w:sz w:val="24"/>
-          <w:szCs w:val="24"/>
-          <w:lang w:val="en-US" w:bidi="en-US"/>
-        </w:rPr>
-        <w:t>.4. Total phenolics</w:t>
-      </w:r>
-    </w:p>
-    <w:p>
-      <w:pPr>
-        <w:spacing w:line="240" w:lineRule="auto"/>
-        <w:ind w:firstLine="708"/>
-        <w:jc w:val="both"/>
-        <w:rPr>
-          <w:rFonts w:ascii="Palatino Linotype" w:hAnsi="Palatino Linotype"/>
-          <w:iCs/>
-          <w:sz w:val="24"/>
-          <w:szCs w:val="24"/>
-          <w:lang w:val="en-US" w:bidi="en-US"/>
-        </w:rPr>
-      </w:pPr>
-      <w:r>
-        <w:rPr>
-          <w:rFonts w:ascii="Palatino Linotype" w:hAnsi="Palatino Linotype"/>
-          <w:iCs/>
-          <w:sz w:val="24"/>
-          <w:szCs w:val="24"/>
-          <w:lang w:val="en-US" w:bidi="en-US"/>
-        </w:rPr>
-        <w:t xml:space="preserve">The determination of total phenolic compounds of the EO was performed with adaptation of the Folin-Ciocalteu </w:t>
+        <w:t>determination</w:t>
+      </w:r>
+      <w:r>
+        <w:rPr>
+          <w:rFonts w:ascii="Palatino Linotype" w:hAnsi="Palatino Linotype"/>
+          <w:iCs/>
+          <w:sz w:val="24"/>
+          <w:szCs w:val="24"/>
+          <w:lang w:val="en-US" w:bidi="en-US"/>
+        </w:rPr>
+        <w:t xml:space="preserve"> of total phenolic compounds of the EO was performed with</w:t>
+      </w:r>
+      <w:r>
+        <w:rPr>
+          <w:rFonts w:ascii="Palatino Linotype" w:hAnsi="Palatino Linotype"/>
+          <w:iCs/>
+          <w:sz w:val="24"/>
+          <w:szCs w:val="24"/>
+          <w:lang w:val="en-US" w:bidi="en-US"/>
+        </w:rPr>
+        <w:t xml:space="preserve"> an</w:t>
+      </w:r>
+      <w:r>
+        <w:rPr>
+          <w:rFonts w:ascii="Palatino Linotype" w:hAnsi="Palatino Linotype"/>
+          <w:iCs/>
+          <w:sz w:val="24"/>
+          <w:szCs w:val="24"/>
+          <w:lang w:val="en-US" w:bidi="en-US"/>
+        </w:rPr>
+        <w:t xml:space="preserve"> adaptation of the Folin-Ciocalteu </w:t>
       </w:r>
       <w:r>
         <w:rPr>
@@ -19618,7 +19659,7 @@
 </file>
 
 <file path=customXml/itemProps1.xml><?xml version="1.0" encoding="utf-8"?>
-<ds:datastoreItem xmlns:ds="http://schemas.openxmlformats.org/officeDocument/2006/customXml" ds:itemID="{6BC13B10-0A1D-4C85-8CCA-21F9AAA1CF27}">
+<ds:datastoreItem xmlns:ds="http://schemas.openxmlformats.org/officeDocument/2006/customXml" ds:itemID="{8E2E54CE-32F8-4443-AF51-8F8F8565E6EF}">
   <ds:schemaRefs>
     <ds:schemaRef ds:uri="http://schemas.openxmlformats.org/officeDocument/2006/bibliography"/>
   </ds:schemaRefs>

</xml_diff>